<commit_message>
get templete file ready
</commit_message>
<xml_diff>
--- a/CS352-SE2017-Phase 1Template.docx
+++ b/CS352-SE2017-Phase 1Template.docx
@@ -420,7 +420,14 @@
                 <w:b/>
                 <w:bCs/>
               </w:rPr>
-              <w:t>ssam Khalid El-hawary</w:t>
+              <w:t>ssam Khaled El-H</w:t>
+            </w:r>
+            <w:r>
+              <w:rPr>
+                <w:b/>
+                <w:bCs/>
+              </w:rPr>
+              <w:t>awary</w:t>
             </w:r>
           </w:p>
         </w:tc>
@@ -771,13 +778,9 @@
           <w:szCs w:val="32"/>
           <w:lang w:bidi="ar-EG"/>
         </w:rPr>
-        <w:t>[Write here your TA name only in your lab]</w:t>
-      </w:r>
-    </w:p>
-    <w:p>
-      <w:pPr>
-        <w:spacing w:after="20" w:line="245" w:lineRule="auto"/>
-        <w:ind w:left="720" w:right="-180" w:hanging="720"/>
+        <w:t xml:space="preserve">                   </w:t>
+      </w:r>
+      <w:r>
         <w:rPr>
           <w:b/>
           <w:bCs/>
@@ -785,7 +788,8 @@
           <w:szCs w:val="32"/>
           <w:lang w:bidi="ar-EG"/>
         </w:rPr>
-      </w:pPr>
+        <w:t>Ragia Mohamed</w:t>
+      </w:r>
     </w:p>
     <w:p>
       <w:pPr>
@@ -825,7 +829,11 @@
           <w:lang w:bidi="ar-EG"/>
         </w:rPr>
       </w:pPr>
-      <w:r>
+    </w:p>
+    <w:p>
+      <w:pPr>
+        <w:spacing w:after="20" w:line="245" w:lineRule="auto"/>
+        <w:ind w:left="720" w:right="-180" w:hanging="720"/>
         <w:rPr>
           <w:b/>
           <w:bCs/>
@@ -833,9 +841,7 @@
           <w:szCs w:val="32"/>
           <w:lang w:bidi="ar-EG"/>
         </w:rPr>
-        <w:lastRenderedPageBreak/>
-        <w:t>TAs:</w:t>
-      </w:r>
+      </w:pPr>
       <w:r>
         <w:rPr>
           <w:b/>
@@ -844,8 +850,8 @@
           <w:szCs w:val="32"/>
           <w:lang w:bidi="ar-EG"/>
         </w:rPr>
-        <w:tab/>
-        <w:t>Eng Mohamed Samir</w:t>
+        <w:lastRenderedPageBreak/>
+        <w:t>TAs:</w:t>
       </w:r>
       <w:r>
         <w:rPr>
@@ -856,6 +862,7 @@
           <w:lang w:bidi="ar-EG"/>
         </w:rPr>
         <w:tab/>
+        <w:t>Eng Mohamed Samir</w:t>
       </w:r>
       <w:r>
         <w:rPr>
@@ -885,7 +892,7 @@
           <w:szCs w:val="32"/>
           <w:lang w:bidi="ar-EG"/>
         </w:rPr>
-        <w:t>m.samir@fci-cu.edu.eg</w:t>
+        <w:tab/>
       </w:r>
       <w:r>
         <w:rPr>
@@ -895,8 +902,7 @@
           <w:szCs w:val="32"/>
           <w:lang w:bidi="ar-EG"/>
         </w:rPr>
-        <w:cr/>
-        <w:t>Eng Omar Khaled Ali Ragab</w:t>
+        <w:t>m.samir@fci-cu.edu.eg</w:t>
       </w:r>
       <w:r>
         <w:rPr>
@@ -906,8 +912,8 @@
           <w:szCs w:val="32"/>
           <w:lang w:bidi="ar-EG"/>
         </w:rPr>
-        <w:tab/>
-        <w:t>o.khaled@fci-cu.edu.eg</w:t>
+        <w:cr/>
+        <w:t>Eng Omar Khaled Ali Ragab</w:t>
       </w:r>
       <w:r>
         <w:rPr>
@@ -917,7 +923,8 @@
           <w:szCs w:val="32"/>
           <w:lang w:bidi="ar-EG"/>
         </w:rPr>
-        <w:cr/>
+        <w:tab/>
+        <w:t>o.khaled@fci-cu.edu.eg</w:t>
       </w:r>
       <w:r>
         <w:rPr>
@@ -927,7 +934,7 @@
           <w:szCs w:val="32"/>
           <w:lang w:bidi="ar-EG"/>
         </w:rPr>
-        <w:t xml:space="preserve">Eng </w:t>
+        <w:cr/>
       </w:r>
       <w:r>
         <w:rPr>
@@ -937,7 +944,7 @@
           <w:szCs w:val="32"/>
           <w:lang w:bidi="ar-EG"/>
         </w:rPr>
-        <w:t xml:space="preserve">Ragia Mohamed </w:t>
+        <w:t xml:space="preserve">Eng </w:t>
       </w:r>
       <w:r>
         <w:rPr>
@@ -947,7 +954,7 @@
           <w:szCs w:val="32"/>
           <w:lang w:bidi="ar-EG"/>
         </w:rPr>
-        <w:tab/>
+        <w:t xml:space="preserve">Ragia Mohamed </w:t>
       </w:r>
       <w:r>
         <w:rPr>
@@ -968,13 +975,8 @@
           <w:lang w:bidi="ar-EG"/>
         </w:rPr>
         <w:tab/>
-        <w:t>r.mohamed@fci-cu.edu.eg</w:t>
-      </w:r>
-    </w:p>
-    <w:p>
-      <w:pPr>
-        <w:spacing w:after="20" w:line="245" w:lineRule="auto"/>
-        <w:ind w:left="720" w:right="-180" w:hanging="720"/>
+      </w:r>
+      <w:r>
         <w:rPr>
           <w:b/>
           <w:bCs/>
@@ -982,8 +984,14 @@
           <w:szCs w:val="32"/>
           <w:lang w:bidi="ar-EG"/>
         </w:rPr>
-      </w:pPr>
-      <w:r>
+        <w:tab/>
+        <w:t>r.mohamed@fci-cu.edu.eg</w:t>
+      </w:r>
+    </w:p>
+    <w:p>
+      <w:pPr>
+        <w:spacing w:after="20" w:line="245" w:lineRule="auto"/>
+        <w:ind w:left="720" w:right="-180" w:hanging="720"/>
         <w:rPr>
           <w:b/>
           <w:bCs/>
@@ -991,9 +999,7 @@
           <w:szCs w:val="32"/>
           <w:lang w:bidi="ar-EG"/>
         </w:rPr>
-        <w:tab/>
-        <w:t>Eng Ebtehal yahia</w:t>
-      </w:r>
+      </w:pPr>
       <w:r>
         <w:rPr>
           <w:b/>
@@ -1003,6 +1009,7 @@
           <w:lang w:bidi="ar-EG"/>
         </w:rPr>
         <w:tab/>
+        <w:t>Eng Ebtehal yahia</w:t>
       </w:r>
       <w:r>
         <w:rPr>
@@ -1032,13 +1039,9 @@
           <w:szCs w:val="32"/>
           <w:lang w:bidi="ar-EG"/>
         </w:rPr>
-        <w:t>ebtehal.yahia@fci-cu.edu.eg</w:t>
-      </w:r>
-    </w:p>
-    <w:p>
-      <w:pPr>
-        <w:spacing w:after="20" w:line="245" w:lineRule="auto"/>
-        <w:ind w:left="720" w:right="-180" w:hanging="720"/>
+        <w:tab/>
+      </w:r>
+      <w:r>
         <w:rPr>
           <w:b/>
           <w:bCs/>
@@ -1046,8 +1049,13 @@
           <w:szCs w:val="32"/>
           <w:lang w:bidi="ar-EG"/>
         </w:rPr>
-      </w:pPr>
-      <w:r>
+        <w:t>ebtehal.yahia@fci-cu.edu.eg</w:t>
+      </w:r>
+    </w:p>
+    <w:p>
+      <w:pPr>
+        <w:spacing w:after="20" w:line="245" w:lineRule="auto"/>
+        <w:ind w:left="720" w:right="-180" w:hanging="720"/>
         <w:rPr>
           <w:b/>
           <w:bCs/>
@@ -1055,9 +1063,7 @@
           <w:szCs w:val="32"/>
           <w:lang w:bidi="ar-EG"/>
         </w:rPr>
-        <w:tab/>
-        <w:t>Eng Ahmed Emad</w:t>
-      </w:r>
+      </w:pPr>
       <w:r>
         <w:rPr>
           <w:b/>
@@ -1067,6 +1073,7 @@
           <w:lang w:bidi="ar-EG"/>
         </w:rPr>
         <w:tab/>
+        <w:t>Eng Ahmed Emad</w:t>
       </w:r>
       <w:r>
         <w:rPr>
@@ -1096,13 +1103,9 @@
           <w:szCs w:val="32"/>
           <w:lang w:bidi="ar-EG"/>
         </w:rPr>
-        <w:t>ahmed.emad@fci-cu.edu.eg</w:t>
-      </w:r>
-    </w:p>
-    <w:p>
-      <w:pPr>
-        <w:spacing w:after="20" w:line="245" w:lineRule="auto"/>
-        <w:ind w:left="720" w:right="-180" w:hanging="720"/>
+        <w:tab/>
+      </w:r>
+      <w:r>
         <w:rPr>
           <w:b/>
           <w:bCs/>
@@ -1110,8 +1113,13 @@
           <w:szCs w:val="32"/>
           <w:lang w:bidi="ar-EG"/>
         </w:rPr>
-      </w:pPr>
-      <w:r>
+        <w:t>ahmed.emad@fci-cu.edu.eg</w:t>
+      </w:r>
+    </w:p>
+    <w:p>
+      <w:pPr>
+        <w:spacing w:after="20" w:line="245" w:lineRule="auto"/>
+        <w:ind w:left="720" w:right="-180" w:hanging="720"/>
         <w:rPr>
           <w:b/>
           <w:bCs/>
@@ -1119,9 +1127,7 @@
           <w:szCs w:val="32"/>
           <w:lang w:bidi="ar-EG"/>
         </w:rPr>
-        <w:tab/>
-        <w:t>Eng Amr Tarek</w:t>
-      </w:r>
+      </w:pPr>
       <w:r>
         <w:rPr>
           <w:b/>
@@ -1131,6 +1137,7 @@
           <w:lang w:bidi="ar-EG"/>
         </w:rPr>
         <w:tab/>
+        <w:t>Eng Amr Tarek</w:t>
       </w:r>
       <w:r>
         <w:rPr>
@@ -1170,7 +1177,7 @@
           <w:szCs w:val="32"/>
           <w:lang w:bidi="ar-EG"/>
         </w:rPr>
-        <w:t>a.tarek@fci.cu.edu.eg</w:t>
+        <w:tab/>
       </w:r>
       <w:r>
         <w:rPr>
@@ -1180,7 +1187,7 @@
           <w:szCs w:val="32"/>
           <w:lang w:bidi="ar-EG"/>
         </w:rPr>
-        <w:cr/>
+        <w:t>a.tarek@fci.cu.edu.eg</w:t>
       </w:r>
       <w:r>
         <w:rPr>
@@ -1192,6 +1199,16 @@
         </w:rPr>
         <w:cr/>
       </w:r>
+      <w:r>
+        <w:rPr>
+          <w:b/>
+          <w:bCs/>
+          <w:sz w:val="32"/>
+          <w:szCs w:val="32"/>
+          <w:lang w:bidi="ar-EG"/>
+        </w:rPr>
+        <w:cr/>
+      </w:r>
     </w:p>
     <w:p>
       <w:pPr>
@@ -1212,30 +1229,6 @@
           <w:szCs w:val="36"/>
         </w:rPr>
       </w:pPr>
-      <w:r>
-        <w:rPr>
-          <w:sz w:val="36"/>
-          <w:szCs w:val="36"/>
-        </w:rPr>
-        <w:t xml:space="preserve">Title page has no header or footer. </w:t>
-      </w:r>
-    </w:p>
-    <w:p>
-      <w:pPr>
-        <w:spacing w:after="20" w:line="245" w:lineRule="auto"/>
-        <w:ind w:right="-180"/>
-        <w:rPr>
-          <w:sz w:val="36"/>
-          <w:szCs w:val="36"/>
-        </w:rPr>
-      </w:pPr>
-      <w:r>
-        <w:rPr>
-          <w:sz w:val="36"/>
-          <w:szCs w:val="36"/>
-        </w:rPr>
-        <w:t>Docs must be supplied as pdf –files re-named as requested</w:t>
-      </w:r>
       <w:r>
         <w:rPr>
           <w:sz w:val="36"/>
@@ -1260,6 +1253,7 @@
           <w:docPartUnique/>
         </w:docPartObj>
       </w:sdtPr>
+      <w:sdtEndPr/>
       <w:sdtContent>
         <w:p>
           <w:pPr>
@@ -1268,18 +1262,6 @@
           <w:r>
             <w:t>Contents</w:t>
           </w:r>
-        </w:p>
-        <w:p>
-          <w:pPr>
-            <w:pStyle w:val="TOC1"/>
-            <w:tabs>
-              <w:tab w:val="right" w:leader="dot" w:pos="9638"/>
-            </w:tabs>
-            <w:rPr>
-              <w:rFonts w:eastAsiaTheme="minorEastAsia"/>
-              <w:noProof/>
-            </w:rPr>
-          </w:pPr>
           <w:r>
             <w:fldChar w:fldCharType="begin"/>
           </w:r>
@@ -1289,63 +1271,7 @@
           <w:r>
             <w:fldChar w:fldCharType="separate"/>
           </w:r>
-          <w:hyperlink w:anchor="_Toc476413280" w:history="1">
-            <w:r>
-              <w:rPr>
-                <w:rStyle w:val="Hyperlink"/>
-                <w:noProof/>
-              </w:rPr>
-              <w:t>Instructions [To be removed]</w:t>
-            </w:r>
-            <w:r>
-              <w:rPr>
-                <w:noProof/>
-                <w:webHidden/>
-              </w:rPr>
-              <w:tab/>
-            </w:r>
-            <w:r>
-              <w:rPr>
-                <w:noProof/>
-                <w:webHidden/>
-              </w:rPr>
-              <w:fldChar w:fldCharType="begin"/>
-            </w:r>
-            <w:r>
-              <w:rPr>
-                <w:noProof/>
-                <w:webHidden/>
-              </w:rPr>
-              <w:instrText xml:space="preserve"> PAGEREF _Toc476413280 \h </w:instrText>
-            </w:r>
-            <w:r>
-              <w:rPr>
-                <w:noProof/>
-                <w:webHidden/>
-              </w:rPr>
-            </w:r>
-            <w:r>
-              <w:rPr>
-                <w:noProof/>
-                <w:webHidden/>
-              </w:rPr>
-              <w:fldChar w:fldCharType="separate"/>
-            </w:r>
-            <w:r>
-              <w:rPr>
-                <w:noProof/>
-                <w:webHidden/>
-              </w:rPr>
-              <w:t>3</w:t>
-            </w:r>
-            <w:r>
-              <w:rPr>
-                <w:noProof/>
-                <w:webHidden/>
-              </w:rPr>
-              <w:fldChar w:fldCharType="end"/>
-            </w:r>
-          </w:hyperlink>
+          <w:hyperlink w:anchor="_Toc476413280" w:history="1"/>
         </w:p>
         <w:p>
           <w:pPr>
@@ -1592,7 +1518,6 @@
       </w:pPr>
       <w:bookmarkStart w:id="0" w:name="_Toc476413280"/>
       <w:r>
-        <w:lastRenderedPageBreak/>
         <w:t>Instructions</w:t>
       </w:r>
       <w:r>
@@ -1605,198 +1530,12 @@
     </w:p>
     <w:p>
       <w:pPr>
-        <w:pStyle w:val="ListParagraph"/>
-        <w:numPr>
-          <w:ilvl w:val="0"/>
-          <w:numId w:val="1"/>
-        </w:numPr>
         <w:rPr>
           <w:b/>
           <w:bCs/>
           <w:color w:val="C00000"/>
         </w:rPr>
       </w:pPr>
-      <w:r>
-        <w:rPr>
-          <w:b/>
-          <w:bCs/>
-          <w:color w:val="C00000"/>
-          <w:u w:val="single"/>
-        </w:rPr>
-        <w:t xml:space="preserve">IMPORTANT. </w:t>
-      </w:r>
-      <w:r>
-        <w:rPr>
-          <w:b/>
-          <w:bCs/>
-          <w:color w:val="C00000"/>
-          <w:u w:val="single"/>
-        </w:rPr>
-        <w:t xml:space="preserve"> </w:t>
-      </w:r>
-      <w:r>
-        <w:rPr>
-          <w:b/>
-          <w:bCs/>
-          <w:color w:val="C00000"/>
-          <w:u w:val="single"/>
-        </w:rPr>
-        <w:t>Rename this document</w:t>
-      </w:r>
-      <w:r>
-        <w:rPr>
-          <w:b/>
-          <w:bCs/>
-          <w:color w:val="C00000"/>
-        </w:rPr>
-        <w:t xml:space="preserve"> to CS352-LeaderID-TANAME-Phase2-a.docx</w:t>
-      </w:r>
-    </w:p>
-    <w:p>
-      <w:pPr>
-        <w:pStyle w:val="ListParagraph"/>
-        <w:rPr>
-          <w:b/>
-          <w:bCs/>
-          <w:color w:val="FF0000"/>
-          <w:sz w:val="28"/>
-          <w:szCs w:val="28"/>
-          <w:u w:val="single"/>
-        </w:rPr>
-      </w:pPr>
-      <w:r>
-        <w:rPr>
-          <w:b/>
-          <w:bCs/>
-          <w:color w:val="FF0000"/>
-          <w:sz w:val="28"/>
-          <w:szCs w:val="28"/>
-          <w:u w:val="single"/>
-        </w:rPr>
-        <w:t>[Write TA name in your document name]</w:t>
-      </w:r>
-    </w:p>
-    <w:p>
-      <w:pPr>
-        <w:pStyle w:val="ListParagraph"/>
-        <w:rPr>
-          <w:b/>
-          <w:bCs/>
-          <w:color w:val="FF0000"/>
-          <w:sz w:val="28"/>
-          <w:szCs w:val="28"/>
-        </w:rPr>
-      </w:pPr>
-      <w:r>
-        <w:rPr>
-          <w:b/>
-          <w:bCs/>
-          <w:color w:val="FF0000"/>
-          <w:sz w:val="28"/>
-          <w:szCs w:val="28"/>
-        </w:rPr>
-        <w:t xml:space="preserve">Examples: </w:t>
-      </w:r>
-    </w:p>
-    <w:p>
-      <w:pPr>
-        <w:pStyle w:val="ListParagraph"/>
-        <w:ind w:firstLine="720"/>
-        <w:rPr>
-          <w:b/>
-          <w:bCs/>
-          <w:color w:val="FF0000"/>
-          <w:sz w:val="28"/>
-          <w:szCs w:val="28"/>
-        </w:rPr>
-      </w:pPr>
-      <w:r>
-        <w:rPr>
-          <w:b/>
-          <w:bCs/>
-          <w:color w:val="FF0000"/>
-          <w:sz w:val="28"/>
-          <w:szCs w:val="28"/>
-        </w:rPr>
-        <w:t>CS352-20120001-MohamedSamir-Phase1.docx</w:t>
-      </w:r>
-    </w:p>
-    <w:p>
-      <w:pPr>
-        <w:pStyle w:val="ListParagraph"/>
-        <w:numPr>
-          <w:ilvl w:val="0"/>
-          <w:numId w:val="10"/>
-        </w:numPr>
-        <w:rPr>
-          <w:b/>
-          <w:bCs/>
-          <w:color w:val="C00000"/>
-        </w:rPr>
-      </w:pPr>
-      <w:r>
-        <w:rPr>
-          <w:b/>
-          <w:bCs/>
-          <w:color w:val="C00000"/>
-        </w:rPr>
-        <w:t>Remove the following notes and any red notes</w:t>
-      </w:r>
-      <w:r>
-        <w:rPr>
-          <w:b/>
-          <w:bCs/>
-          <w:highlight w:val="red"/>
-        </w:rPr>
-        <w:t xml:space="preserve"> </w:t>
-      </w:r>
-    </w:p>
-    <w:p>
-      <w:pPr>
-        <w:rPr>
-          <w:b/>
-          <w:bCs/>
-          <w:color w:val="C00000"/>
-        </w:rPr>
-      </w:pPr>
-    </w:p>
-    <w:p>
-      <w:pPr>
-        <w:pStyle w:val="Heading1"/>
-      </w:pPr>
-      <w:bookmarkStart w:id="1" w:name="_Toc417755316"/>
-      <w:bookmarkStart w:id="2" w:name="_Toc476413281"/>
-      <w:r>
-        <w:t>Review Check List</w:t>
-      </w:r>
-      <w:bookmarkEnd w:id="1"/>
-      <w:bookmarkEnd w:id="2"/>
-    </w:p>
-    <w:p>
-      <w:pPr>
-        <w:pStyle w:val="ListParagraph"/>
-        <w:numPr>
-          <w:ilvl w:val="0"/>
-          <w:numId w:val="2"/>
-        </w:numPr>
-        <w:rPr>
-          <w:b/>
-          <w:bCs/>
-          <w:color w:val="FF0000"/>
-          <w:sz w:val="24"/>
-          <w:szCs w:val="24"/>
-        </w:rPr>
-      </w:pPr>
-      <w:r>
-        <w:rPr>
-          <w:b/>
-          <w:bCs/>
-          <w:color w:val="FF0000"/>
-          <w:sz w:val="24"/>
-          <w:szCs w:val="24"/>
-        </w:rPr>
-        <w:t>Use the provided checklist as a starting point for your review. Add more items as issues arise during the review.</w:t>
-      </w:r>
     </w:p>
     <w:p>
       <w:pPr>
@@ -1930,7 +1669,7 @@
         <w:rPr>
           <w:rFonts w:ascii="Arial" w:hAnsi="Arial" w:cs="Arial"/>
         </w:rPr>
-        <w:t>hat % 100 ……  Related Issues: ..</w:t>
+        <w:t>hat % 100 ……  Related Issues</w:t>
       </w:r>
     </w:p>
     <w:p>
@@ -2935,7 +2674,6 @@
           <w:sz w:val="24"/>
           <w:szCs w:val="24"/>
         </w:rPr>
-        <w:lastRenderedPageBreak/>
         <w:t xml:space="preserve">Overall </w:t>
       </w:r>
     </w:p>
@@ -2953,6 +2691,7 @@
           <w:b/>
           <w:bCs/>
         </w:rPr>
+        <w:lastRenderedPageBreak/>
         <w:t>Are the design and code of good quality?</w:t>
       </w:r>
       <w:r>
@@ -3001,163 +2740,14 @@
       <w:pPr>
         <w:pStyle w:val="Heading1"/>
       </w:pPr>
-      <w:bookmarkStart w:id="3" w:name="_Toc476413282"/>
+      <w:bookmarkStart w:id="1" w:name="_Toc476413282"/>
       <w:r>
         <w:t>Testing</w:t>
       </w:r>
-      <w:bookmarkEnd w:id="3"/>
+      <w:bookmarkEnd w:id="1"/>
     </w:p>
     <w:p>
       <w:pPr>
-        <w:pStyle w:val="ListParagraph"/>
-        <w:numPr>
-          <w:ilvl w:val="0"/>
-          <w:numId w:val="7"/>
-        </w:numPr>
-        <w:rPr>
-          <w:b/>
-          <w:bCs/>
-          <w:color w:val="FF0000"/>
-          <w:sz w:val="24"/>
-          <w:szCs w:val="24"/>
-        </w:rPr>
-      </w:pPr>
-      <w:r>
-        <w:rPr>
-          <w:b/>
-          <w:bCs/>
-          <w:color w:val="FF0000"/>
-          <w:sz w:val="24"/>
-          <w:szCs w:val="24"/>
-        </w:rPr>
-        <w:t>In the following table, you should describe each testing functions you developed in each testing class and state the result of testing after executing testing class</w:t>
-      </w:r>
-    </w:p>
-    <w:p>
-      <w:pPr>
-        <w:pStyle w:val="ListParagraph"/>
-        <w:numPr>
-          <w:ilvl w:val="0"/>
-          <w:numId w:val="7"/>
-        </w:numPr>
-        <w:rPr>
-          <w:b/>
-          <w:bCs/>
-          <w:color w:val="FF0000"/>
-          <w:sz w:val="24"/>
-          <w:szCs w:val="24"/>
-        </w:rPr>
-      </w:pPr>
-      <w:r>
-        <w:rPr>
-          <w:b/>
-          <w:bCs/>
-          <w:color w:val="FF0000"/>
-          <w:sz w:val="24"/>
-          <w:szCs w:val="24"/>
-        </w:rPr>
-        <w:t>Number test cases in proper way.</w:t>
-      </w:r>
-    </w:p>
-    <w:p>
-      <w:pPr>
-        <w:pStyle w:val="ListParagraph"/>
-        <w:numPr>
-          <w:ilvl w:val="0"/>
-          <w:numId w:val="7"/>
-        </w:numPr>
-        <w:rPr>
-          <w:b/>
-          <w:bCs/>
-          <w:color w:val="FF0000"/>
-          <w:sz w:val="24"/>
-          <w:szCs w:val="24"/>
-        </w:rPr>
-      </w:pPr>
-    </w:p>
-    <w:p>
-      <w:pPr>
-        <w:pStyle w:val="ListParagraph"/>
-        <w:rPr>
-          <w:b/>
-          <w:bCs/>
-          <w:color w:val="FF0000"/>
-          <w:sz w:val="28"/>
-          <w:szCs w:val="28"/>
-        </w:rPr>
-      </w:pPr>
-    </w:p>
-    <w:p>
-      <w:pPr>
-        <w:pStyle w:val="ListParagraph"/>
-        <w:rPr>
-          <w:b/>
-          <w:bCs/>
-          <w:color w:val="FF0000"/>
-          <w:sz w:val="28"/>
-          <w:szCs w:val="28"/>
-        </w:rPr>
-      </w:pPr>
-      <w:r>
-        <w:rPr>
-          <w:b/>
-          <w:bCs/>
-          <w:color w:val="FF0000"/>
-          <w:sz w:val="28"/>
-          <w:szCs w:val="28"/>
-        </w:rPr>
-        <w:t>Example</w:t>
-      </w:r>
-    </w:p>
-    <w:p>
-      <w:pPr>
-        <w:pStyle w:val="ListParagraph"/>
-        <w:numPr>
-          <w:ilvl w:val="1"/>
-          <w:numId w:val="8"/>
-        </w:numPr>
-        <w:rPr>
-          <w:b/>
-          <w:bCs/>
-          <w:color w:val="FF0000"/>
-          <w:sz w:val="28"/>
-          <w:szCs w:val="28"/>
-        </w:rPr>
-      </w:pPr>
-      <w:r>
-        <w:rPr>
-          <w:b/>
-          <w:bCs/>
-          <w:color w:val="FF0000"/>
-          <w:sz w:val="28"/>
-          <w:szCs w:val="28"/>
-        </w:rPr>
-        <w:t>User</w:t>
-      </w:r>
-      <w:r>
-        <w:rPr>
-          <w:b/>
-          <w:bCs/>
-          <w:color w:val="FF0000"/>
-          <w:sz w:val="28"/>
-          <w:szCs w:val="28"/>
-        </w:rPr>
-        <w:t xml:space="preserve">Testing </w:t>
-      </w:r>
-      <w:r>
-        <w:rPr>
-          <w:b/>
-          <w:bCs/>
-          <w:color w:val="FF0000"/>
-          <w:sz w:val="28"/>
-          <w:szCs w:val="28"/>
-        </w:rPr>
-        <w:t>class</w:t>
-      </w:r>
-    </w:p>
-    <w:p>
-      <w:pPr>
-        <w:pStyle w:val="ListParagraph"/>
         <w:rPr>
           <w:b/>
           <w:bCs/>
@@ -3170,20 +2760,21 @@
     <w:tbl>
       <w:tblPr>
         <w:tblStyle w:val="TableGrid"/>
-        <w:tblW w:w="0" w:type="auto"/>
-        <w:tblInd w:w="720" w:type="dxa"/>
+        <w:tblW w:w="11970" w:type="dxa"/>
+        <w:tblInd w:w="-972" w:type="dxa"/>
+        <w:tblLayout w:type="fixed"/>
         <w:tblLook w:val="04A0" w:firstRow="1" w:lastRow="0" w:firstColumn="1" w:lastColumn="0" w:noHBand="0" w:noVBand="1"/>
       </w:tblPr>
       <w:tblGrid>
-        <w:gridCol w:w="2075"/>
-        <w:gridCol w:w="3577"/>
-        <w:gridCol w:w="2092"/>
-        <w:gridCol w:w="1400"/>
+        <w:gridCol w:w="2970"/>
+        <w:gridCol w:w="4590"/>
+        <w:gridCol w:w="2333"/>
+        <w:gridCol w:w="2077"/>
       </w:tblGrid>
       <w:tr>
         <w:tc>
           <w:tcPr>
-            <w:tcW w:w="2474" w:type="dxa"/>
+            <w:tcW w:w="2970" w:type="dxa"/>
           </w:tcPr>
           <w:p>
             <w:pPr>
@@ -3211,7 +2802,7 @@
         </w:tc>
         <w:tc>
           <w:tcPr>
-            <w:tcW w:w="2738" w:type="dxa"/>
+            <w:tcW w:w="4590" w:type="dxa"/>
           </w:tcPr>
           <w:p>
             <w:pPr>
@@ -3239,7 +2830,7 @@
         </w:tc>
         <w:tc>
           <w:tcPr>
-            <w:tcW w:w="2331" w:type="dxa"/>
+            <w:tcW w:w="2333" w:type="dxa"/>
           </w:tcPr>
           <w:p>
             <w:pPr>
@@ -3267,7 +2858,7 @@
         </w:tc>
         <w:tc>
           <w:tcPr>
-            <w:tcW w:w="1601" w:type="dxa"/>
+            <w:tcW w:w="2077" w:type="dxa"/>
           </w:tcPr>
           <w:p>
             <w:pPr>
@@ -3297,7 +2888,7 @@
       <w:tr>
         <w:tc>
           <w:tcPr>
-            <w:tcW w:w="2474" w:type="dxa"/>
+            <w:tcW w:w="2970" w:type="dxa"/>
           </w:tcPr>
           <w:p>
             <w:pPr>
@@ -3321,169 +2912,48 @@
               </w:rPr>
               <w:t>1.</w:t>
             </w:r>
+            <w:r>
+              <w:rPr>
+                <w:b/>
+                <w:bCs/>
+                <w:color w:val="FF0000"/>
+                <w:sz w:val="28"/>
+                <w:szCs w:val="28"/>
+              </w:rPr>
+              <w:t>1 GameTest Clasas</w:t>
+            </w:r>
           </w:p>
         </w:tc>
         <w:tc>
           <w:tcPr>
-            <w:tcW w:w="2738" w:type="dxa"/>
+            <w:tcW w:w="4590" w:type="dxa"/>
           </w:tcPr>
           <w:p>
             <w:pPr>
               <w:pStyle w:val="ListParagraph"/>
               <w:ind w:left="0"/>
               <w:rPr>
-                <w:b/>
-                <w:bCs/>
-                <w:color w:val="FF0000"/>
-                <w:sz w:val="28"/>
-                <w:szCs w:val="28"/>
-              </w:rPr>
-            </w:pPr>
-            <w:r>
-              <w:rPr>
-                <w:rFonts w:ascii="Courier New" w:hAnsi="Courier New" w:cs="Courier New"/>
-                <w:b/>
-                <w:bCs/>
-                <w:color w:val="1EB540"/>
+                <w:rFonts w:asciiTheme="majorBidi" w:hAnsiTheme="majorBidi" w:cstheme="majorBidi"/>
+                <w:color w:val="404040" w:themeColor="text1" w:themeTint="BF"/>
                 <w:sz w:val="20"/>
                 <w:szCs w:val="20"/>
-                <w:highlight w:val="darkCyan"/>
-              </w:rPr>
-              <w:t>loginAsStudent</w:t>
-            </w:r>
-            <w:r>
-              <w:rPr>
-                <w:rFonts w:ascii="Courier New" w:hAnsi="Courier New" w:cs="Courier New"/>
-                <w:color w:val="F9FAF4"/>
+              </w:rPr>
+            </w:pPr>
+            <w:r>
+              <w:rPr>
+                <w:rFonts w:ascii="Arial Black" w:hAnsi="Arial Black" w:cs="Aharoni"/>
+                <w:color w:val="404040" w:themeColor="text1" w:themeTint="BF"/>
                 <w:sz w:val="20"/>
                 <w:szCs w:val="20"/>
-                <w:highlight w:val="darkCyan"/>
-              </w:rPr>
-              <w:t>(</w:t>
-            </w:r>
-            <w:r>
-              <w:rPr>
-                <w:rFonts w:ascii="Courier New" w:hAnsi="Courier New" w:cs="Courier New"/>
-                <w:b/>
-                <w:bCs/>
-                <w:color w:val="DD2867"/>
+              </w:rPr>
+              <w:t>loginAsStudent(boolean result,String mail, String password</w:t>
+            </w:r>
+            <w:r>
+              <w:rPr>
+                <w:rFonts w:asciiTheme="majorBidi" w:hAnsiTheme="majorBidi" w:cstheme="majorBidi"/>
+                <w:color w:val="404040" w:themeColor="text1" w:themeTint="BF"/>
                 <w:sz w:val="20"/>
                 <w:szCs w:val="20"/>
-                <w:highlight w:val="darkCyan"/>
-              </w:rPr>
-              <w:t>boolean</w:t>
-            </w:r>
-            <w:r>
-              <w:rPr>
-                <w:rFonts w:ascii="Courier New" w:hAnsi="Courier New" w:cs="Courier New"/>
-                <w:color w:val="D9E8F7"/>
-                <w:sz w:val="20"/>
-                <w:szCs w:val="20"/>
-                <w:highlight w:val="darkCyan"/>
-              </w:rPr>
-              <w:t xml:space="preserve"> </w:t>
-            </w:r>
-            <w:r>
-              <w:rPr>
-                <w:rFonts w:ascii="Courier New" w:hAnsi="Courier New" w:cs="Courier New"/>
-                <w:color w:val="79ABFF"/>
-                <w:sz w:val="20"/>
-                <w:szCs w:val="20"/>
-                <w:highlight w:val="darkCyan"/>
-              </w:rPr>
-              <w:t>result</w:t>
-            </w:r>
-            <w:r>
-              <w:rPr>
-                <w:rFonts w:ascii="Courier New" w:hAnsi="Courier New" w:cs="Courier New"/>
-                <w:color w:val="E6E6FA"/>
-                <w:sz w:val="20"/>
-                <w:szCs w:val="20"/>
-                <w:highlight w:val="darkCyan"/>
-              </w:rPr>
-              <w:t>,</w:t>
-            </w:r>
-            <w:r>
-              <w:rPr>
-                <w:rFonts w:ascii="Courier New" w:hAnsi="Courier New" w:cs="Courier New"/>
-                <w:b/>
-                <w:bCs/>
-                <w:color w:val="1290C3"/>
-                <w:sz w:val="20"/>
-                <w:szCs w:val="20"/>
-                <w:highlight w:val="darkCyan"/>
-              </w:rPr>
-              <w:t>String</w:t>
-            </w:r>
-            <w:r>
-              <w:rPr>
-                <w:rFonts w:ascii="Courier New" w:hAnsi="Courier New" w:cs="Courier New"/>
-                <w:color w:val="D9E8F7"/>
-                <w:sz w:val="20"/>
-                <w:szCs w:val="20"/>
-                <w:highlight w:val="darkCyan"/>
-              </w:rPr>
-              <w:t xml:space="preserve"> </w:t>
-            </w:r>
-            <w:r>
-              <w:rPr>
-                <w:rFonts w:ascii="Courier New" w:hAnsi="Courier New" w:cs="Courier New"/>
-                <w:color w:val="79ABFF"/>
-                <w:sz w:val="20"/>
-                <w:szCs w:val="20"/>
-                <w:highlight w:val="darkCyan"/>
-              </w:rPr>
-              <w:t>mail</w:t>
-            </w:r>
-            <w:r>
-              <w:rPr>
-                <w:rFonts w:ascii="Courier New" w:hAnsi="Courier New" w:cs="Courier New"/>
-                <w:color w:val="E6E6FA"/>
-                <w:sz w:val="20"/>
-                <w:szCs w:val="20"/>
-                <w:highlight w:val="darkCyan"/>
-              </w:rPr>
-              <w:t>,</w:t>
-            </w:r>
-            <w:r>
-              <w:rPr>
-                <w:rFonts w:ascii="Courier New" w:hAnsi="Courier New" w:cs="Courier New"/>
-                <w:b/>
-                <w:bCs/>
-                <w:color w:val="1290C3"/>
-                <w:sz w:val="20"/>
-                <w:szCs w:val="20"/>
-                <w:highlight w:val="darkCyan"/>
-              </w:rPr>
-              <w:t>String</w:t>
-            </w:r>
-            <w:r>
-              <w:rPr>
-                <w:rFonts w:ascii="Courier New" w:hAnsi="Courier New" w:cs="Courier New"/>
-                <w:color w:val="D9E8F7"/>
-                <w:sz w:val="20"/>
-                <w:szCs w:val="20"/>
-                <w:highlight w:val="darkCyan"/>
-              </w:rPr>
-              <w:t xml:space="preserve"> </w:t>
-            </w:r>
-            <w:r>
-              <w:rPr>
-                <w:rFonts w:ascii="Courier New" w:hAnsi="Courier New" w:cs="Courier New"/>
-                <w:color w:val="79ABFF"/>
-                <w:sz w:val="20"/>
-                <w:szCs w:val="20"/>
-                <w:highlight w:val="darkCyan"/>
-              </w:rPr>
-              <w:t>password</w:t>
-            </w:r>
-            <w:r>
-              <w:rPr>
-                <w:rFonts w:ascii="Courier New" w:hAnsi="Courier New" w:cs="Courier New"/>
-                <w:color w:val="F9FAF4"/>
-                <w:sz w:val="20"/>
-                <w:szCs w:val="20"/>
-                <w:highlight w:val="darkCyan"/>
               </w:rPr>
               <w:t>)</w:t>
             </w:r>
@@ -3491,7 +2961,7 @@
         </w:tc>
         <w:tc>
           <w:tcPr>
-            <w:tcW w:w="2331" w:type="dxa"/>
+            <w:tcW w:w="2333" w:type="dxa"/>
           </w:tcPr>
           <w:p>
             <w:pPr>
@@ -3519,7 +2989,7 @@
         </w:tc>
         <w:tc>
           <w:tcPr>
-            <w:tcW w:w="1601" w:type="dxa"/>
+            <w:tcW w:w="2077" w:type="dxa"/>
           </w:tcPr>
           <w:p>
             <w:pPr>
@@ -3549,7 +3019,7 @@
       <w:tr>
         <w:tc>
           <w:tcPr>
-            <w:tcW w:w="2474" w:type="dxa"/>
+            <w:tcW w:w="2970" w:type="dxa"/>
           </w:tcPr>
           <w:p>
             <w:pPr>
@@ -3577,183 +3047,37 @@
         </w:tc>
         <w:tc>
           <w:tcPr>
-            <w:tcW w:w="2738" w:type="dxa"/>
+            <w:tcW w:w="4590" w:type="dxa"/>
           </w:tcPr>
           <w:p>
             <w:pPr>
               <w:pStyle w:val="ListParagraph"/>
               <w:ind w:left="0"/>
               <w:rPr>
-                <w:b/>
-                <w:bCs/>
-                <w:color w:val="FF0000"/>
+                <w:rFonts w:ascii="Arial Black" w:hAnsi="Arial Black"/>
+                <w:b/>
+                <w:bCs/>
+                <w:color w:val="404040" w:themeColor="text1" w:themeTint="BF"/>
                 <w:sz w:val="28"/>
                 <w:szCs w:val="28"/>
               </w:rPr>
             </w:pPr>
             <w:r>
               <w:rPr>
-                <w:rFonts w:ascii="Courier New" w:hAnsi="Courier New" w:cs="Courier New"/>
-                <w:b/>
-                <w:bCs/>
-                <w:color w:val="1EB540"/>
+                <w:rFonts w:ascii="Arial Black" w:hAnsi="Arial Black" w:cs="Courier New"/>
+                <w:b/>
+                <w:bCs/>
+                <w:color w:val="404040" w:themeColor="text1" w:themeTint="BF"/>
                 <w:sz w:val="20"/>
                 <w:szCs w:val="20"/>
-                <w:highlight w:val="darkCyan"/>
-              </w:rPr>
-              <w:t>loginAsTeacher</w:t>
-            </w:r>
-            <w:r>
-              <w:rPr>
-                <w:rFonts w:ascii="Courier New" w:hAnsi="Courier New" w:cs="Courier New"/>
-                <w:color w:val="F9FAF4"/>
-                <w:sz w:val="20"/>
-                <w:szCs w:val="20"/>
-                <w:highlight w:val="darkCyan"/>
-              </w:rPr>
-              <w:t>(</w:t>
-            </w:r>
-            <w:r>
-              <w:rPr>
-                <w:rFonts w:ascii="Courier New" w:hAnsi="Courier New" w:cs="Courier New"/>
-                <w:b/>
-                <w:bCs/>
-                <w:color w:val="DD2867"/>
-                <w:sz w:val="20"/>
-                <w:szCs w:val="20"/>
-                <w:highlight w:val="darkCyan"/>
-              </w:rPr>
-              <w:t>boolean</w:t>
-            </w:r>
-            <w:r>
-              <w:rPr>
-                <w:rFonts w:ascii="Courier New" w:hAnsi="Courier New" w:cs="Courier New"/>
-                <w:color w:val="D9E8F7"/>
-                <w:sz w:val="20"/>
-                <w:szCs w:val="20"/>
-                <w:highlight w:val="darkCyan"/>
-              </w:rPr>
-              <w:t xml:space="preserve"> </w:t>
-            </w:r>
-            <w:r>
-              <w:rPr>
-                <w:rFonts w:ascii="Courier New" w:hAnsi="Courier New" w:cs="Courier New"/>
-                <w:color w:val="79ABFF"/>
-                <w:sz w:val="20"/>
-                <w:szCs w:val="20"/>
-                <w:highlight w:val="darkCyan"/>
-              </w:rPr>
-              <w:t>result</w:t>
-            </w:r>
-            <w:r>
-              <w:rPr>
-                <w:rFonts w:ascii="Courier New" w:hAnsi="Courier New" w:cs="Courier New"/>
-                <w:color w:val="E6E6FA"/>
-                <w:sz w:val="20"/>
-                <w:szCs w:val="20"/>
-                <w:highlight w:val="darkCyan"/>
-              </w:rPr>
-              <w:t>,</w:t>
-            </w:r>
-            <w:r>
-              <w:rPr>
-                <w:rFonts w:ascii="Courier New" w:hAnsi="Courier New" w:cs="Courier New"/>
-                <w:b/>
-                <w:bCs/>
-                <w:color w:val="1290C3"/>
-                <w:sz w:val="20"/>
-                <w:szCs w:val="20"/>
-                <w:highlight w:val="darkCyan"/>
-              </w:rPr>
-              <w:t>String</w:t>
-            </w:r>
-            <w:r>
-              <w:rPr>
-                <w:rFonts w:ascii="Courier New" w:hAnsi="Courier New" w:cs="Courier New"/>
-                <w:color w:val="D9E8F7"/>
-                <w:sz w:val="20"/>
-                <w:szCs w:val="20"/>
-                <w:highlight w:val="darkCyan"/>
-              </w:rPr>
-              <w:t xml:space="preserve"> </w:t>
-            </w:r>
-            <w:r>
-              <w:rPr>
-                <w:rFonts w:ascii="Courier New" w:hAnsi="Courier New" w:cs="Courier New"/>
-                <w:color w:val="79ABFF"/>
-                <w:sz w:val="20"/>
-                <w:szCs w:val="20"/>
-                <w:highlight w:val="darkCyan"/>
-              </w:rPr>
-              <w:t>mail</w:t>
-            </w:r>
-            <w:r>
-              <w:rPr>
-                <w:rFonts w:ascii="Courier New" w:hAnsi="Courier New" w:cs="Courier New"/>
-                <w:color w:val="E6E6FA"/>
-                <w:sz w:val="20"/>
-                <w:szCs w:val="20"/>
-                <w:highlight w:val="darkCyan"/>
-              </w:rPr>
-              <w:t>,</w:t>
-            </w:r>
-            <w:r>
-              <w:rPr>
-                <w:rFonts w:ascii="Courier New" w:hAnsi="Courier New" w:cs="Courier New"/>
-                <w:b/>
-                <w:bCs/>
-                <w:color w:val="1290C3"/>
-                <w:sz w:val="20"/>
-                <w:szCs w:val="20"/>
-                <w:highlight w:val="darkCyan"/>
-              </w:rPr>
-              <w:t>String</w:t>
-            </w:r>
-            <w:r>
-              <w:rPr>
-                <w:rFonts w:ascii="Courier New" w:hAnsi="Courier New" w:cs="Courier New"/>
-                <w:color w:val="D9E8F7"/>
-                <w:sz w:val="20"/>
-                <w:szCs w:val="20"/>
-                <w:highlight w:val="darkCyan"/>
-              </w:rPr>
-              <w:t xml:space="preserve"> </w:t>
-            </w:r>
-            <w:r>
-              <w:rPr>
-                <w:rFonts w:ascii="Courier New" w:hAnsi="Courier New" w:cs="Courier New"/>
-                <w:color w:val="79ABFF"/>
-                <w:sz w:val="20"/>
-                <w:szCs w:val="20"/>
-                <w:highlight w:val="darkCyan"/>
-              </w:rPr>
-              <w:t>password</w:t>
-            </w:r>
-            <w:r>
-              <w:rPr>
-                <w:rFonts w:ascii="Courier New" w:hAnsi="Courier New" w:cs="Courier New"/>
-                <w:color w:val="F9FAF4"/>
-                <w:sz w:val="20"/>
-                <w:szCs w:val="20"/>
-                <w:highlight w:val="darkCyan"/>
-              </w:rPr>
-              <w:t>)</w:t>
-            </w:r>
-            <w:r>
-              <w:rPr>
-                <w:b/>
-                <w:bCs/>
-                <w:color w:val="FF0000"/>
-                <w:sz w:val="28"/>
-                <w:szCs w:val="28"/>
-              </w:rPr>
-              <w:t>)</w:t>
+              </w:rPr>
+              <w:t>loginAsTeacher(boolean result,String mail,String password)</w:t>
             </w:r>
           </w:p>
         </w:tc>
         <w:tc>
           <w:tcPr>
-            <w:tcW w:w="2331" w:type="dxa"/>
+            <w:tcW w:w="2333" w:type="dxa"/>
           </w:tcPr>
           <w:p>
             <w:pPr>
@@ -3781,7 +3105,7 @@
         </w:tc>
         <w:tc>
           <w:tcPr>
-            <w:tcW w:w="1601" w:type="dxa"/>
+            <w:tcW w:w="2077" w:type="dxa"/>
           </w:tcPr>
           <w:p>
             <w:pPr>
@@ -3811,7 +3135,7 @@
       <w:tr>
         <w:tc>
           <w:tcPr>
-            <w:tcW w:w="2474" w:type="dxa"/>
+            <w:tcW w:w="2970" w:type="dxa"/>
           </w:tcPr>
           <w:p>
             <w:pPr>
@@ -3839,17 +3163,17 @@
         </w:tc>
         <w:tc>
           <w:tcPr>
-            <w:tcW w:w="2738" w:type="dxa"/>
+            <w:tcW w:w="4590" w:type="dxa"/>
           </w:tcPr>
           <w:p>
             <w:pPr>
               <w:pStyle w:val="ListParagraph"/>
               <w:ind w:left="0"/>
               <w:rPr>
-                <w:rFonts w:ascii="Courier New" w:hAnsi="Courier New" w:cs="Courier New"/>
-                <w:b/>
-                <w:bCs/>
-                <w:color w:val="DD2867"/>
+                <w:rFonts w:ascii="Arial Black" w:hAnsi="Arial Black" w:cs="Courier New"/>
+                <w:b/>
+                <w:bCs/>
+                <w:color w:val="404040" w:themeColor="text1" w:themeTint="BF"/>
                 <w:sz w:val="20"/>
                 <w:szCs w:val="20"/>
                 <w:highlight w:val="darkCyan"/>
@@ -3857,323 +3181,20 @@
             </w:pPr>
             <w:r>
               <w:rPr>
-                <w:rFonts w:ascii="Courier New" w:hAnsi="Courier New" w:cs="Courier New"/>
-                <w:b/>
-                <w:bCs/>
-                <w:color w:val="1EB540"/>
+                <w:rFonts w:ascii="Arial Black" w:hAnsi="Arial Black" w:cs="Courier New"/>
+                <w:b/>
+                <w:bCs/>
+                <w:color w:val="404040" w:themeColor="text1" w:themeTint="BF"/>
                 <w:sz w:val="20"/>
                 <w:szCs w:val="20"/>
-                <w:highlight w:val="darkCyan"/>
-              </w:rPr>
-              <w:t>createStudentAccount</w:t>
-            </w:r>
-            <w:r>
-              <w:rPr>
-                <w:rFonts w:ascii="Courier New" w:hAnsi="Courier New" w:cs="Courier New"/>
-                <w:color w:val="F9FAF4"/>
-                <w:sz w:val="20"/>
-                <w:szCs w:val="20"/>
-                <w:highlight w:val="darkCyan"/>
-              </w:rPr>
-              <w:t>(</w:t>
-            </w:r>
-            <w:r>
-              <w:rPr>
-                <w:rFonts w:ascii="Courier New" w:hAnsi="Courier New" w:cs="Courier New"/>
-                <w:b/>
-                <w:bCs/>
-                <w:color w:val="DD2867"/>
-                <w:sz w:val="20"/>
-                <w:szCs w:val="20"/>
-                <w:highlight w:val="darkCyan"/>
-              </w:rPr>
-              <w:t>boolean</w:t>
-            </w:r>
-            <w:r>
-              <w:rPr>
-                <w:rFonts w:ascii="Courier New" w:hAnsi="Courier New" w:cs="Courier New"/>
-                <w:color w:val="D9E8F7"/>
-                <w:sz w:val="20"/>
-                <w:szCs w:val="20"/>
-                <w:highlight w:val="darkCyan"/>
-              </w:rPr>
-              <w:t xml:space="preserve"> </w:t>
-            </w:r>
-            <w:r>
-              <w:rPr>
-                <w:rFonts w:ascii="Courier New" w:hAnsi="Courier New" w:cs="Courier New"/>
-                <w:color w:val="79ABFF"/>
-                <w:sz w:val="20"/>
-                <w:szCs w:val="20"/>
-                <w:highlight w:val="darkCyan"/>
-              </w:rPr>
-              <w:t>result</w:t>
-            </w:r>
-            <w:r>
-              <w:rPr>
-                <w:rFonts w:ascii="Courier New" w:hAnsi="Courier New" w:cs="Courier New"/>
-                <w:color w:val="E6E6FA"/>
-                <w:sz w:val="20"/>
-                <w:szCs w:val="20"/>
-                <w:highlight w:val="darkCyan"/>
-              </w:rPr>
-              <w:t>,</w:t>
-            </w:r>
-            <w:r>
-              <w:rPr>
-                <w:rFonts w:ascii="Courier New" w:hAnsi="Courier New" w:cs="Courier New"/>
-                <w:b/>
-                <w:bCs/>
-                <w:color w:val="1290C3"/>
-                <w:sz w:val="20"/>
-                <w:szCs w:val="20"/>
-                <w:highlight w:val="darkCyan"/>
-              </w:rPr>
-              <w:t>String</w:t>
-            </w:r>
-            <w:r>
-              <w:rPr>
-                <w:rFonts w:ascii="Courier New" w:hAnsi="Courier New" w:cs="Courier New"/>
-                <w:color w:val="D9E8F7"/>
-                <w:sz w:val="20"/>
-                <w:szCs w:val="20"/>
-                <w:highlight w:val="darkCyan"/>
-              </w:rPr>
-              <w:t xml:space="preserve"> </w:t>
-            </w:r>
-            <w:r>
-              <w:rPr>
-                <w:rFonts w:ascii="Courier New" w:hAnsi="Courier New" w:cs="Courier New"/>
-                <w:color w:val="79ABFF"/>
-                <w:sz w:val="20"/>
-                <w:szCs w:val="20"/>
-                <w:highlight w:val="darkCyan"/>
-              </w:rPr>
-              <w:t>name</w:t>
-            </w:r>
-            <w:r>
-              <w:rPr>
-                <w:rFonts w:ascii="Courier New" w:hAnsi="Courier New" w:cs="Courier New"/>
-                <w:color w:val="E6E6FA"/>
-                <w:sz w:val="20"/>
-                <w:szCs w:val="20"/>
-                <w:highlight w:val="darkCyan"/>
-              </w:rPr>
-              <w:t>,</w:t>
-            </w:r>
-            <w:r>
-              <w:rPr>
-                <w:rFonts w:ascii="Courier New" w:hAnsi="Courier New" w:cs="Courier New"/>
-                <w:color w:val="D9E8F7"/>
-                <w:sz w:val="20"/>
-                <w:szCs w:val="20"/>
-                <w:highlight w:val="darkCyan"/>
-              </w:rPr>
-              <w:t xml:space="preserve"> </w:t>
-            </w:r>
-            <w:r>
-              <w:rPr>
-                <w:rFonts w:ascii="Courier New" w:hAnsi="Courier New" w:cs="Courier New"/>
-                <w:b/>
-                <w:bCs/>
-                <w:color w:val="1290C3"/>
-                <w:sz w:val="20"/>
-                <w:szCs w:val="20"/>
-                <w:highlight w:val="darkCyan"/>
-              </w:rPr>
-              <w:t>String</w:t>
-            </w:r>
-            <w:r>
-              <w:rPr>
-                <w:rFonts w:ascii="Courier New" w:hAnsi="Courier New" w:cs="Courier New"/>
-                <w:color w:val="D9E8F7"/>
-                <w:sz w:val="20"/>
-                <w:szCs w:val="20"/>
-                <w:highlight w:val="darkCyan"/>
-              </w:rPr>
-              <w:t xml:space="preserve"> </w:t>
-            </w:r>
-            <w:r>
-              <w:rPr>
-                <w:rFonts w:ascii="Courier New" w:hAnsi="Courier New" w:cs="Courier New"/>
-                <w:color w:val="79ABFF"/>
-                <w:sz w:val="20"/>
-                <w:szCs w:val="20"/>
-                <w:highlight w:val="darkCyan"/>
-              </w:rPr>
-              <w:t>mail</w:t>
-            </w:r>
-            <w:r>
-              <w:rPr>
-                <w:rFonts w:ascii="Courier New" w:hAnsi="Courier New" w:cs="Courier New"/>
-                <w:color w:val="E6E6FA"/>
-                <w:sz w:val="20"/>
-                <w:szCs w:val="20"/>
-                <w:highlight w:val="darkCyan"/>
-              </w:rPr>
-              <w:t>,</w:t>
-            </w:r>
-            <w:r>
-              <w:rPr>
-                <w:rFonts w:ascii="Courier New" w:hAnsi="Courier New" w:cs="Courier New"/>
-                <w:color w:val="D9E8F7"/>
-                <w:sz w:val="20"/>
-                <w:szCs w:val="20"/>
-                <w:highlight w:val="darkCyan"/>
-              </w:rPr>
-              <w:t xml:space="preserve"> </w:t>
-            </w:r>
-            <w:r>
-              <w:rPr>
-                <w:rFonts w:ascii="Courier New" w:hAnsi="Courier New" w:cs="Courier New"/>
-                <w:b/>
-                <w:bCs/>
-                <w:color w:val="1290C3"/>
-                <w:sz w:val="20"/>
-                <w:szCs w:val="20"/>
-                <w:highlight w:val="darkCyan"/>
-              </w:rPr>
-              <w:t>String</w:t>
-            </w:r>
-            <w:r>
-              <w:rPr>
-                <w:rFonts w:ascii="Courier New" w:hAnsi="Courier New" w:cs="Courier New"/>
-                <w:color w:val="D9E8F7"/>
-                <w:sz w:val="20"/>
-                <w:szCs w:val="20"/>
-                <w:highlight w:val="darkCyan"/>
-              </w:rPr>
-              <w:t xml:space="preserve"> </w:t>
-            </w:r>
-            <w:r>
-              <w:rPr>
-                <w:rFonts w:ascii="Courier New" w:hAnsi="Courier New" w:cs="Courier New"/>
-                <w:color w:val="79ABFF"/>
-                <w:sz w:val="20"/>
-                <w:szCs w:val="20"/>
-                <w:highlight w:val="darkCyan"/>
-              </w:rPr>
-              <w:t>password</w:t>
-            </w:r>
-            <w:r>
-              <w:rPr>
-                <w:rFonts w:ascii="Courier New" w:hAnsi="Courier New" w:cs="Courier New"/>
-                <w:color w:val="E6E6FA"/>
-                <w:sz w:val="20"/>
-                <w:szCs w:val="20"/>
-                <w:highlight w:val="darkCyan"/>
-              </w:rPr>
-              <w:t>,</w:t>
-            </w:r>
-            <w:r>
-              <w:rPr>
-                <w:rFonts w:ascii="Courier New" w:hAnsi="Courier New" w:cs="Courier New"/>
-                <w:color w:val="D9E8F7"/>
-                <w:sz w:val="20"/>
-                <w:szCs w:val="20"/>
-                <w:highlight w:val="darkCyan"/>
-              </w:rPr>
-              <w:t xml:space="preserve"> </w:t>
-            </w:r>
-            <w:r>
-              <w:rPr>
-                <w:rFonts w:ascii="Courier New" w:hAnsi="Courier New" w:cs="Courier New"/>
-                <w:b/>
-                <w:bCs/>
-                <w:color w:val="DD2867"/>
-                <w:sz w:val="20"/>
-                <w:szCs w:val="20"/>
-                <w:highlight w:val="darkCyan"/>
-              </w:rPr>
-              <w:t>int</w:t>
-            </w:r>
-            <w:r>
-              <w:rPr>
-                <w:rFonts w:ascii="Courier New" w:hAnsi="Courier New" w:cs="Courier New"/>
-                <w:color w:val="D9E8F7"/>
-                <w:sz w:val="20"/>
-                <w:szCs w:val="20"/>
-                <w:highlight w:val="darkCyan"/>
-              </w:rPr>
-              <w:t xml:space="preserve"> </w:t>
-            </w:r>
-            <w:r>
-              <w:rPr>
-                <w:rFonts w:ascii="Courier New" w:hAnsi="Courier New" w:cs="Courier New"/>
-                <w:color w:val="79ABFF"/>
-                <w:sz w:val="20"/>
-                <w:szCs w:val="20"/>
-                <w:highlight w:val="darkCyan"/>
-              </w:rPr>
-              <w:t>age</w:t>
-            </w:r>
-            <w:r>
-              <w:rPr>
-                <w:rFonts w:ascii="Courier New" w:hAnsi="Courier New" w:cs="Courier New"/>
-                <w:color w:val="E6E6FA"/>
-                <w:sz w:val="20"/>
-                <w:szCs w:val="20"/>
-                <w:highlight w:val="darkCyan"/>
-              </w:rPr>
-              <w:t>,</w:t>
-            </w:r>
-            <w:r>
-              <w:rPr>
-                <w:rFonts w:ascii="Courier New" w:hAnsi="Courier New" w:cs="Courier New"/>
-                <w:color w:val="D9E8F7"/>
-                <w:sz w:val="20"/>
-                <w:szCs w:val="20"/>
-                <w:highlight w:val="darkCyan"/>
-              </w:rPr>
-              <w:t xml:space="preserve"> </w:t>
-            </w:r>
-            <w:r>
-              <w:rPr>
-                <w:rFonts w:ascii="Courier New" w:hAnsi="Courier New" w:cs="Courier New"/>
-                <w:b/>
-                <w:bCs/>
-                <w:color w:val="DD2867"/>
-                <w:sz w:val="20"/>
-                <w:szCs w:val="20"/>
-                <w:highlight w:val="darkCyan"/>
-              </w:rPr>
-              <w:t>char</w:t>
-            </w:r>
-            <w:r>
-              <w:rPr>
-                <w:rFonts w:ascii="Courier New" w:hAnsi="Courier New" w:cs="Courier New"/>
-                <w:color w:val="D9E8F7"/>
-                <w:sz w:val="20"/>
-                <w:szCs w:val="20"/>
-                <w:highlight w:val="darkCyan"/>
-              </w:rPr>
-              <w:t xml:space="preserve"> </w:t>
-            </w:r>
-            <w:r>
-              <w:rPr>
-                <w:rFonts w:ascii="Courier New" w:hAnsi="Courier New" w:cs="Courier New"/>
-                <w:color w:val="79ABFF"/>
-                <w:sz w:val="20"/>
-                <w:szCs w:val="20"/>
-                <w:highlight w:val="darkCyan"/>
-              </w:rPr>
-              <w:t>gender</w:t>
-            </w:r>
-            <w:r>
-              <w:rPr>
-                <w:rFonts w:ascii="Courier New" w:hAnsi="Courier New" w:cs="Courier New"/>
-                <w:color w:val="F9FAF4"/>
-                <w:sz w:val="20"/>
-                <w:szCs w:val="20"/>
-                <w:highlight w:val="darkCyan"/>
-              </w:rPr>
-              <w:t>)</w:t>
+              </w:rPr>
+              <w:t>createStudentAccount(boolean result,String name, String mail, String password, int age, char gender)</w:t>
             </w:r>
           </w:p>
         </w:tc>
         <w:tc>
           <w:tcPr>
-            <w:tcW w:w="2331" w:type="dxa"/>
+            <w:tcW w:w="2333" w:type="dxa"/>
           </w:tcPr>
           <w:p>
             <w:pPr>
@@ -4201,7 +3222,7 @@
         </w:tc>
         <w:tc>
           <w:tcPr>
-            <w:tcW w:w="1601" w:type="dxa"/>
+            <w:tcW w:w="2077" w:type="dxa"/>
           </w:tcPr>
           <w:p>
             <w:pPr>
@@ -4231,7 +3252,7 @@
       <w:tr>
         <w:tc>
           <w:tcPr>
-            <w:tcW w:w="2474" w:type="dxa"/>
+            <w:tcW w:w="2970" w:type="dxa"/>
           </w:tcPr>
           <w:p>
             <w:pPr>
@@ -4259,17 +3280,17 @@
         </w:tc>
         <w:tc>
           <w:tcPr>
-            <w:tcW w:w="2738" w:type="dxa"/>
+            <w:tcW w:w="4590" w:type="dxa"/>
           </w:tcPr>
           <w:p>
             <w:pPr>
               <w:pStyle w:val="ListParagraph"/>
               <w:ind w:left="0"/>
               <w:rPr>
-                <w:rFonts w:ascii="Courier New" w:hAnsi="Courier New" w:cs="Courier New"/>
-                <w:b/>
-                <w:bCs/>
-                <w:color w:val="DD2867"/>
+                <w:rFonts w:ascii="Arial Black" w:hAnsi="Arial Black" w:cs="Courier New"/>
+                <w:b/>
+                <w:bCs/>
+                <w:color w:val="404040" w:themeColor="text1" w:themeTint="BF"/>
                 <w:sz w:val="20"/>
                 <w:szCs w:val="20"/>
                 <w:highlight w:val="darkCyan"/>
@@ -4277,324 +3298,149 @@
             </w:pPr>
             <w:r>
               <w:rPr>
-                <w:rFonts w:ascii="Courier New" w:hAnsi="Courier New" w:cs="Courier New"/>
-                <w:b/>
-                <w:bCs/>
-                <w:color w:val="1EB540"/>
+                <w:rFonts w:ascii="Arial Black" w:hAnsi="Arial Black" w:cs="Courier New"/>
+                <w:b/>
+                <w:bCs/>
+                <w:color w:val="404040" w:themeColor="text1" w:themeTint="BF"/>
                 <w:sz w:val="20"/>
                 <w:szCs w:val="20"/>
-                <w:highlight w:val="darkCyan"/>
               </w:rPr>
               <w:t>createTeacherAccount</w:t>
             </w:r>
             <w:r>
               <w:rPr>
-                <w:rFonts w:ascii="Courier New" w:hAnsi="Courier New" w:cs="Courier New"/>
-                <w:color w:val="F9FAF4"/>
+                <w:rFonts w:ascii="Arial Black" w:hAnsi="Arial Black" w:cs="Courier New"/>
+                <w:color w:val="404040" w:themeColor="text1" w:themeTint="BF"/>
                 <w:sz w:val="20"/>
                 <w:szCs w:val="20"/>
-                <w:highlight w:val="darkCyan"/>
               </w:rPr>
               <w:t>(</w:t>
             </w:r>
             <w:r>
               <w:rPr>
-                <w:rFonts w:ascii="Courier New" w:hAnsi="Courier New" w:cs="Courier New"/>
-                <w:b/>
-                <w:bCs/>
-                <w:color w:val="DD2867"/>
+                <w:rFonts w:ascii="Arial Black" w:hAnsi="Arial Black" w:cs="Courier New"/>
+                <w:b/>
+                <w:bCs/>
+                <w:color w:val="404040" w:themeColor="text1" w:themeTint="BF"/>
                 <w:sz w:val="20"/>
                 <w:szCs w:val="20"/>
-                <w:highlight w:val="darkCyan"/>
               </w:rPr>
               <w:t>boolean</w:t>
             </w:r>
             <w:r>
               <w:rPr>
-                <w:rFonts w:ascii="Courier New" w:hAnsi="Courier New" w:cs="Courier New"/>
-                <w:color w:val="D9E8F7"/>
+                <w:rFonts w:ascii="Arial Black" w:hAnsi="Arial Black" w:cs="Courier New"/>
+                <w:color w:val="404040" w:themeColor="text1" w:themeTint="BF"/>
                 <w:sz w:val="20"/>
                 <w:szCs w:val="20"/>
-                <w:highlight w:val="darkCyan"/>
-              </w:rPr>
-              <w:t xml:space="preserve"> </w:t>
-            </w:r>
-            <w:r>
-              <w:rPr>
-                <w:rFonts w:ascii="Courier New" w:hAnsi="Courier New" w:cs="Courier New"/>
-                <w:color w:val="79ABFF"/>
+              </w:rPr>
+              <w:t xml:space="preserve"> result,</w:t>
+            </w:r>
+            <w:r>
+              <w:rPr>
+                <w:rFonts w:ascii="Arial Black" w:hAnsi="Arial Black" w:cs="Courier New"/>
+                <w:b/>
+                <w:bCs/>
+                <w:color w:val="404040" w:themeColor="text1" w:themeTint="BF"/>
                 <w:sz w:val="20"/>
                 <w:szCs w:val="20"/>
-                <w:highlight w:val="darkCyan"/>
-              </w:rPr>
-              <w:t>result</w:t>
-            </w:r>
-            <w:r>
-              <w:rPr>
-                <w:rFonts w:ascii="Courier New" w:hAnsi="Courier New" w:cs="Courier New"/>
-                <w:color w:val="E6E6FA"/>
+              </w:rPr>
+              <w:t>String</w:t>
+            </w:r>
+            <w:r>
+              <w:rPr>
+                <w:rFonts w:ascii="Arial Black" w:hAnsi="Arial Black" w:cs="Courier New"/>
+                <w:color w:val="404040" w:themeColor="text1" w:themeTint="BF"/>
                 <w:sz w:val="20"/>
                 <w:szCs w:val="20"/>
-                <w:highlight w:val="darkCyan"/>
-              </w:rPr>
-              <w:t>,</w:t>
-            </w:r>
-            <w:r>
-              <w:rPr>
-                <w:rFonts w:ascii="Courier New" w:hAnsi="Courier New" w:cs="Courier New"/>
-                <w:b/>
-                <w:bCs/>
-                <w:color w:val="1290C3"/>
+              </w:rPr>
+              <w:t xml:space="preserve"> name, </w:t>
+            </w:r>
+            <w:r>
+              <w:rPr>
+                <w:rFonts w:ascii="Arial Black" w:hAnsi="Arial Black" w:cs="Courier New"/>
+                <w:b/>
+                <w:bCs/>
+                <w:color w:val="404040" w:themeColor="text1" w:themeTint="BF"/>
                 <w:sz w:val="20"/>
                 <w:szCs w:val="20"/>
-                <w:highlight w:val="darkCyan"/>
               </w:rPr>
               <w:t>String</w:t>
             </w:r>
             <w:r>
               <w:rPr>
-                <w:rFonts w:ascii="Courier New" w:hAnsi="Courier New" w:cs="Courier New"/>
-                <w:color w:val="D9E8F7"/>
+                <w:rFonts w:ascii="Arial Black" w:hAnsi="Arial Black" w:cs="Courier New"/>
+                <w:color w:val="404040" w:themeColor="text1" w:themeTint="BF"/>
                 <w:sz w:val="20"/>
                 <w:szCs w:val="20"/>
-                <w:highlight w:val="darkCyan"/>
-              </w:rPr>
-              <w:t xml:space="preserve"> </w:t>
-            </w:r>
-            <w:r>
-              <w:rPr>
-                <w:rFonts w:ascii="Courier New" w:hAnsi="Courier New" w:cs="Courier New"/>
-                <w:color w:val="79ABFF"/>
+              </w:rPr>
+              <w:t xml:space="preserve"> mail, </w:t>
+            </w:r>
+            <w:r>
+              <w:rPr>
+                <w:rFonts w:ascii="Arial Black" w:hAnsi="Arial Black" w:cs="Courier New"/>
+                <w:b/>
+                <w:bCs/>
+                <w:color w:val="404040" w:themeColor="text1" w:themeTint="BF"/>
                 <w:sz w:val="20"/>
                 <w:szCs w:val="20"/>
-                <w:highlight w:val="darkCyan"/>
-              </w:rPr>
-              <w:t>name</w:t>
-            </w:r>
-            <w:r>
-              <w:rPr>
-                <w:rFonts w:ascii="Courier New" w:hAnsi="Courier New" w:cs="Courier New"/>
-                <w:color w:val="E6E6FA"/>
+              </w:rPr>
+              <w:t>String</w:t>
+            </w:r>
+            <w:r>
+              <w:rPr>
+                <w:rFonts w:ascii="Arial Black" w:hAnsi="Arial Black" w:cs="Courier New"/>
+                <w:color w:val="404040" w:themeColor="text1" w:themeTint="BF"/>
                 <w:sz w:val="20"/>
                 <w:szCs w:val="20"/>
-                <w:highlight w:val="darkCyan"/>
-              </w:rPr>
-              <w:t>,</w:t>
-            </w:r>
-            <w:r>
-              <w:rPr>
-                <w:rFonts w:ascii="Courier New" w:hAnsi="Courier New" w:cs="Courier New"/>
-                <w:color w:val="D9E8F7"/>
+              </w:rPr>
+              <w:t xml:space="preserve"> password, </w:t>
+            </w:r>
+            <w:r>
+              <w:rPr>
+                <w:rFonts w:ascii="Arial Black" w:hAnsi="Arial Black" w:cs="Courier New"/>
+                <w:b/>
+                <w:bCs/>
+                <w:color w:val="404040" w:themeColor="text1" w:themeTint="BF"/>
                 <w:sz w:val="20"/>
                 <w:szCs w:val="20"/>
-                <w:highlight w:val="darkCyan"/>
-              </w:rPr>
-              <w:t xml:space="preserve"> </w:t>
-            </w:r>
-            <w:r>
-              <w:rPr>
-                <w:rFonts w:ascii="Courier New" w:hAnsi="Courier New" w:cs="Courier New"/>
-                <w:b/>
-                <w:bCs/>
-                <w:color w:val="1290C3"/>
+              </w:rPr>
+              <w:t>int</w:t>
+            </w:r>
+            <w:r>
+              <w:rPr>
+                <w:rFonts w:ascii="Arial Black" w:hAnsi="Arial Black" w:cs="Courier New"/>
+                <w:color w:val="404040" w:themeColor="text1" w:themeTint="BF"/>
                 <w:sz w:val="20"/>
                 <w:szCs w:val="20"/>
-                <w:highlight w:val="darkCyan"/>
-              </w:rPr>
-              <w:t>String</w:t>
-            </w:r>
-            <w:r>
-              <w:rPr>
-                <w:rFonts w:ascii="Courier New" w:hAnsi="Courier New" w:cs="Courier New"/>
-                <w:color w:val="D9E8F7"/>
+              </w:rPr>
+              <w:t xml:space="preserve"> age, </w:t>
+            </w:r>
+            <w:r>
+              <w:rPr>
+                <w:rFonts w:ascii="Arial Black" w:hAnsi="Arial Black" w:cs="Courier New"/>
+                <w:b/>
+                <w:bCs/>
+                <w:color w:val="404040" w:themeColor="text1" w:themeTint="BF"/>
                 <w:sz w:val="20"/>
                 <w:szCs w:val="20"/>
-                <w:highlight w:val="darkCyan"/>
-              </w:rPr>
-              <w:t xml:space="preserve"> </w:t>
-            </w:r>
-            <w:r>
-              <w:rPr>
-                <w:rFonts w:ascii="Courier New" w:hAnsi="Courier New" w:cs="Courier New"/>
-                <w:color w:val="79ABFF"/>
+              </w:rPr>
+              <w:t>char</w:t>
+            </w:r>
+            <w:r>
+              <w:rPr>
+                <w:rFonts w:ascii="Arial Black" w:hAnsi="Arial Black" w:cs="Courier New"/>
+                <w:color w:val="404040" w:themeColor="text1" w:themeTint="BF"/>
                 <w:sz w:val="20"/>
                 <w:szCs w:val="20"/>
-                <w:highlight w:val="darkCyan"/>
-              </w:rPr>
-              <w:lastRenderedPageBreak/>
-              <w:t>mail</w:t>
-            </w:r>
-            <w:r>
-              <w:rPr>
-                <w:rFonts w:ascii="Courier New" w:hAnsi="Courier New" w:cs="Courier New"/>
-                <w:color w:val="E6E6FA"/>
-                <w:sz w:val="20"/>
-                <w:szCs w:val="20"/>
-                <w:highlight w:val="darkCyan"/>
-              </w:rPr>
-              <w:t>,</w:t>
-            </w:r>
-            <w:r>
-              <w:rPr>
-                <w:rFonts w:ascii="Courier New" w:hAnsi="Courier New" w:cs="Courier New"/>
-                <w:color w:val="D9E8F7"/>
-                <w:sz w:val="20"/>
-                <w:szCs w:val="20"/>
-                <w:highlight w:val="darkCyan"/>
-              </w:rPr>
-              <w:t xml:space="preserve"> </w:t>
-            </w:r>
-            <w:r>
-              <w:rPr>
-                <w:rFonts w:ascii="Courier New" w:hAnsi="Courier New" w:cs="Courier New"/>
-                <w:b/>
-                <w:bCs/>
-                <w:color w:val="1290C3"/>
-                <w:sz w:val="20"/>
-                <w:szCs w:val="20"/>
-                <w:highlight w:val="darkCyan"/>
-              </w:rPr>
-              <w:t>String</w:t>
-            </w:r>
-            <w:r>
-              <w:rPr>
-                <w:rFonts w:ascii="Courier New" w:hAnsi="Courier New" w:cs="Courier New"/>
-                <w:color w:val="D9E8F7"/>
-                <w:sz w:val="20"/>
-                <w:szCs w:val="20"/>
-                <w:highlight w:val="darkCyan"/>
-              </w:rPr>
-              <w:t xml:space="preserve"> </w:t>
-            </w:r>
-            <w:r>
-              <w:rPr>
-                <w:rFonts w:ascii="Courier New" w:hAnsi="Courier New" w:cs="Courier New"/>
-                <w:color w:val="79ABFF"/>
-                <w:sz w:val="20"/>
-                <w:szCs w:val="20"/>
-                <w:highlight w:val="darkCyan"/>
-              </w:rPr>
-              <w:t>password</w:t>
-            </w:r>
-            <w:r>
-              <w:rPr>
-                <w:rFonts w:ascii="Courier New" w:hAnsi="Courier New" w:cs="Courier New"/>
-                <w:color w:val="E6E6FA"/>
-                <w:sz w:val="20"/>
-                <w:szCs w:val="20"/>
-                <w:highlight w:val="darkCyan"/>
-              </w:rPr>
-              <w:t>,</w:t>
-            </w:r>
-            <w:r>
-              <w:rPr>
-                <w:rFonts w:ascii="Courier New" w:hAnsi="Courier New" w:cs="Courier New"/>
-                <w:color w:val="D9E8F7"/>
-                <w:sz w:val="20"/>
-                <w:szCs w:val="20"/>
-                <w:highlight w:val="darkCyan"/>
-              </w:rPr>
-              <w:t xml:space="preserve"> </w:t>
-            </w:r>
-            <w:r>
-              <w:rPr>
-                <w:rFonts w:ascii="Courier New" w:hAnsi="Courier New" w:cs="Courier New"/>
-                <w:b/>
-                <w:bCs/>
-                <w:color w:val="DD2867"/>
-                <w:sz w:val="20"/>
-                <w:szCs w:val="20"/>
-                <w:highlight w:val="darkCyan"/>
-              </w:rPr>
-              <w:t>int</w:t>
-            </w:r>
-            <w:r>
-              <w:rPr>
-                <w:rFonts w:ascii="Courier New" w:hAnsi="Courier New" w:cs="Courier New"/>
-                <w:color w:val="D9E8F7"/>
-                <w:sz w:val="20"/>
-                <w:szCs w:val="20"/>
-                <w:highlight w:val="darkCyan"/>
-              </w:rPr>
-              <w:t xml:space="preserve"> </w:t>
-            </w:r>
-            <w:r>
-              <w:rPr>
-                <w:rFonts w:ascii="Courier New" w:hAnsi="Courier New" w:cs="Courier New"/>
-                <w:color w:val="79ABFF"/>
-                <w:sz w:val="20"/>
-                <w:szCs w:val="20"/>
-                <w:highlight w:val="darkCyan"/>
-              </w:rPr>
-              <w:t>age</w:t>
-            </w:r>
-            <w:r>
-              <w:rPr>
-                <w:rFonts w:ascii="Courier New" w:hAnsi="Courier New" w:cs="Courier New"/>
-                <w:color w:val="E6E6FA"/>
-                <w:sz w:val="20"/>
-                <w:szCs w:val="20"/>
-                <w:highlight w:val="darkCyan"/>
-              </w:rPr>
-              <w:t>,</w:t>
-            </w:r>
-            <w:r>
-              <w:rPr>
-                <w:rFonts w:ascii="Courier New" w:hAnsi="Courier New" w:cs="Courier New"/>
-                <w:color w:val="D9E8F7"/>
-                <w:sz w:val="20"/>
-                <w:szCs w:val="20"/>
-                <w:highlight w:val="darkCyan"/>
-              </w:rPr>
-              <w:t xml:space="preserve"> </w:t>
-            </w:r>
-            <w:r>
-              <w:rPr>
-                <w:rFonts w:ascii="Courier New" w:hAnsi="Courier New" w:cs="Courier New"/>
-                <w:b/>
-                <w:bCs/>
-                <w:color w:val="DD2867"/>
-                <w:sz w:val="20"/>
-                <w:szCs w:val="20"/>
-                <w:highlight w:val="darkCyan"/>
-              </w:rPr>
-              <w:t>char</w:t>
-            </w:r>
-            <w:r>
-              <w:rPr>
-                <w:rFonts w:ascii="Courier New" w:hAnsi="Courier New" w:cs="Courier New"/>
-                <w:color w:val="D9E8F7"/>
-                <w:sz w:val="20"/>
-                <w:szCs w:val="20"/>
-                <w:highlight w:val="darkCyan"/>
-              </w:rPr>
-              <w:t xml:space="preserve"> </w:t>
-            </w:r>
-            <w:r>
-              <w:rPr>
-                <w:rFonts w:ascii="Courier New" w:hAnsi="Courier New" w:cs="Courier New"/>
-                <w:color w:val="79ABFF"/>
-                <w:sz w:val="20"/>
-                <w:szCs w:val="20"/>
-                <w:highlight w:val="darkCyan"/>
-              </w:rPr>
-              <w:t>gender</w:t>
-            </w:r>
-            <w:r>
-              <w:rPr>
-                <w:rFonts w:ascii="Courier New" w:hAnsi="Courier New" w:cs="Courier New"/>
-                <w:color w:val="F9FAF4"/>
-                <w:sz w:val="20"/>
-                <w:szCs w:val="20"/>
-                <w:highlight w:val="darkCyan"/>
-              </w:rPr>
-              <w:t>)</w:t>
+              </w:rPr>
+              <w:t xml:space="preserve"> gender)</w:t>
             </w:r>
           </w:p>
         </w:tc>
         <w:tc>
           <w:tcPr>
-            <w:tcW w:w="2331" w:type="dxa"/>
+            <w:tcW w:w="2333" w:type="dxa"/>
           </w:tcPr>
           <w:p>
             <w:pPr>
@@ -4616,25 +3462,13 @@
                 <w:sz w:val="28"/>
                 <w:szCs w:val="28"/>
               </w:rPr>
-              <w:lastRenderedPageBreak/>
-              <w:t xml:space="preserve">Make the </w:t>
-            </w:r>
-            <w:r>
-              <w:rPr>
-                <w:b/>
-                <w:bCs/>
-                <w:color w:val="FF0000"/>
-                <w:sz w:val="28"/>
-                <w:szCs w:val="28"/>
-              </w:rPr>
-              <w:lastRenderedPageBreak/>
-              <w:t>teacher create a valid account to enter the system</w:t>
+              <w:t>Make the teacher create a valid account to enter the system</w:t>
             </w:r>
           </w:p>
         </w:tc>
         <w:tc>
           <w:tcPr>
-            <w:tcW w:w="1601" w:type="dxa"/>
+            <w:tcW w:w="2077" w:type="dxa"/>
           </w:tcPr>
           <w:p>
             <w:pPr>
@@ -4656,7 +3490,6 @@
                 <w:sz w:val="28"/>
                 <w:szCs w:val="28"/>
               </w:rPr>
-              <w:lastRenderedPageBreak/>
               <w:t>Failed</w:t>
             </w:r>
           </w:p>
@@ -4691,7 +3524,7 @@
       <w:tr>
         <w:tc>
           <w:tcPr>
-            <w:tcW w:w="2474" w:type="dxa"/>
+            <w:tcW w:w="2970" w:type="dxa"/>
           </w:tcPr>
           <w:p>
             <w:pPr>
@@ -4713,24 +3546,23 @@
                 <w:sz w:val="28"/>
                 <w:szCs w:val="28"/>
               </w:rPr>
-              <w:lastRenderedPageBreak/>
               <w:t>5.</w:t>
             </w:r>
           </w:p>
         </w:tc>
         <w:tc>
           <w:tcPr>
-            <w:tcW w:w="2738" w:type="dxa"/>
+            <w:tcW w:w="4590" w:type="dxa"/>
           </w:tcPr>
           <w:p>
             <w:pPr>
               <w:pStyle w:val="ListParagraph"/>
               <w:ind w:left="0"/>
               <w:rPr>
-                <w:rFonts w:ascii="Courier New" w:hAnsi="Courier New" w:cs="Courier New"/>
-                <w:b/>
-                <w:bCs/>
-                <w:color w:val="DD2867"/>
+                <w:rFonts w:ascii="Arial Black" w:hAnsi="Arial Black" w:cs="Courier New"/>
+                <w:b/>
+                <w:bCs/>
+                <w:color w:val="404040" w:themeColor="text1" w:themeTint="BF"/>
                 <w:sz w:val="20"/>
                 <w:szCs w:val="20"/>
                 <w:highlight w:val="darkCyan"/>
@@ -4738,115 +3570,69 @@
             </w:pPr>
             <w:r>
               <w:rPr>
-                <w:rFonts w:ascii="Courier New" w:hAnsi="Courier New" w:cs="Courier New"/>
-                <w:b/>
-                <w:bCs/>
-                <w:color w:val="1EB540"/>
+                <w:rFonts w:ascii="Arial Black" w:hAnsi="Arial Black" w:cs="Courier New"/>
+                <w:b/>
+                <w:bCs/>
+                <w:color w:val="404040" w:themeColor="text1" w:themeTint="BF"/>
                 <w:sz w:val="20"/>
                 <w:szCs w:val="20"/>
-                <w:highlight w:val="darkCyan"/>
               </w:rPr>
               <w:t>playGame</w:t>
             </w:r>
             <w:r>
               <w:rPr>
-                <w:rFonts w:ascii="Courier New" w:hAnsi="Courier New" w:cs="Courier New"/>
-                <w:color w:val="F9FAF4"/>
+                <w:rFonts w:ascii="Arial Black" w:hAnsi="Arial Black" w:cs="Courier New"/>
+                <w:color w:val="404040" w:themeColor="text1" w:themeTint="BF"/>
                 <w:sz w:val="20"/>
                 <w:szCs w:val="20"/>
-                <w:highlight w:val="darkCyan"/>
               </w:rPr>
               <w:t>(</w:t>
             </w:r>
             <w:r>
               <w:rPr>
-                <w:rFonts w:ascii="Courier New" w:hAnsi="Courier New" w:cs="Courier New"/>
-                <w:b/>
-                <w:bCs/>
-                <w:color w:val="1290C3"/>
+                <w:rFonts w:ascii="Arial Black" w:hAnsi="Arial Black" w:cs="Courier New"/>
+                <w:b/>
+                <w:bCs/>
+                <w:color w:val="404040" w:themeColor="text1" w:themeTint="BF"/>
                 <w:sz w:val="20"/>
                 <w:szCs w:val="20"/>
-                <w:highlight w:val="darkCyan"/>
               </w:rPr>
               <w:t>String</w:t>
             </w:r>
             <w:r>
               <w:rPr>
-                <w:rFonts w:ascii="Courier New" w:hAnsi="Courier New" w:cs="Courier New"/>
-                <w:color w:val="D9E8F7"/>
+                <w:rFonts w:ascii="Arial Black" w:hAnsi="Arial Black" w:cs="Courier New"/>
+                <w:color w:val="404040" w:themeColor="text1" w:themeTint="BF"/>
                 <w:sz w:val="20"/>
                 <w:szCs w:val="20"/>
-                <w:highlight w:val="darkCyan"/>
-              </w:rPr>
-              <w:t xml:space="preserve"> </w:t>
-            </w:r>
-            <w:r>
-              <w:rPr>
-                <w:rFonts w:ascii="Courier New" w:hAnsi="Courier New" w:cs="Courier New"/>
-                <w:color w:val="79ABFF"/>
+              </w:rPr>
+              <w:t xml:space="preserve"> result,</w:t>
+            </w:r>
+            <w:r>
+              <w:rPr>
+                <w:rFonts w:ascii="Arial Black" w:hAnsi="Arial Black" w:cs="Courier New"/>
+                <w:b/>
+                <w:bCs/>
+                <w:color w:val="404040" w:themeColor="text1" w:themeTint="BF"/>
                 <w:sz w:val="20"/>
                 <w:szCs w:val="20"/>
-                <w:highlight w:val="darkCyan"/>
-              </w:rPr>
-              <w:t>result</w:t>
-            </w:r>
-            <w:r>
-              <w:rPr>
-                <w:rFonts w:ascii="Courier New" w:hAnsi="Courier New" w:cs="Courier New"/>
-                <w:color w:val="E6E6FA"/>
+              </w:rPr>
+              <w:t>String</w:t>
+            </w:r>
+            <w:r>
+              <w:rPr>
+                <w:rFonts w:ascii="Arial Black" w:hAnsi="Arial Black" w:cs="Courier New"/>
+                <w:color w:val="404040" w:themeColor="text1" w:themeTint="BF"/>
                 <w:sz w:val="20"/>
                 <w:szCs w:val="20"/>
-                <w:highlight w:val="darkCyan"/>
-              </w:rPr>
-              <w:t>,</w:t>
-            </w:r>
-            <w:r>
-              <w:rPr>
-                <w:rFonts w:ascii="Courier New" w:hAnsi="Courier New" w:cs="Courier New"/>
-                <w:b/>
-                <w:bCs/>
-                <w:color w:val="1290C3"/>
-                <w:sz w:val="20"/>
-                <w:szCs w:val="20"/>
-                <w:highlight w:val="darkCyan"/>
-              </w:rPr>
-              <w:t>String</w:t>
-            </w:r>
-            <w:r>
-              <w:rPr>
-                <w:rFonts w:ascii="Courier New" w:hAnsi="Courier New" w:cs="Courier New"/>
-                <w:color w:val="D9E8F7"/>
-                <w:sz w:val="20"/>
-                <w:szCs w:val="20"/>
-                <w:highlight w:val="darkCyan"/>
-              </w:rPr>
-              <w:t xml:space="preserve"> </w:t>
-            </w:r>
-            <w:r>
-              <w:rPr>
-                <w:rFonts w:ascii="Courier New" w:hAnsi="Courier New" w:cs="Courier New"/>
-                <w:color w:val="79ABFF"/>
-                <w:sz w:val="20"/>
-                <w:szCs w:val="20"/>
-                <w:highlight w:val="darkCyan"/>
-              </w:rPr>
-              <w:t>name</w:t>
-            </w:r>
-            <w:r>
-              <w:rPr>
-                <w:rFonts w:ascii="Courier New" w:hAnsi="Courier New" w:cs="Courier New"/>
-                <w:color w:val="F9FAF4"/>
-                <w:sz w:val="20"/>
-                <w:szCs w:val="20"/>
-                <w:highlight w:val="darkCyan"/>
-              </w:rPr>
-              <w:t>)</w:t>
+              </w:rPr>
+              <w:t xml:space="preserve"> name)</w:t>
             </w:r>
           </w:p>
         </w:tc>
         <w:tc>
           <w:tcPr>
-            <w:tcW w:w="2331" w:type="dxa"/>
+            <w:tcW w:w="2333" w:type="dxa"/>
           </w:tcPr>
           <w:p>
             <w:pPr>
@@ -4874,7 +3660,7 @@
         </w:tc>
         <w:tc>
           <w:tcPr>
-            <w:tcW w:w="1601" w:type="dxa"/>
+            <w:tcW w:w="2077" w:type="dxa"/>
           </w:tcPr>
           <w:p>
             <w:pPr>
@@ -4917,7 +3703,7 @@
       <w:tr>
         <w:tc>
           <w:tcPr>
-            <w:tcW w:w="2474" w:type="dxa"/>
+            <w:tcW w:w="2970" w:type="dxa"/>
           </w:tcPr>
           <w:p>
             <w:pPr>
@@ -4945,7 +3731,7 @@
         </w:tc>
         <w:tc>
           <w:tcPr>
-            <w:tcW w:w="2738" w:type="dxa"/>
+            <w:tcW w:w="4590" w:type="dxa"/>
           </w:tcPr>
           <w:p>
             <w:pPr>
@@ -4963,355 +3749,178 @@
             </w:pPr>
             <w:r>
               <w:rPr>
-                <w:rFonts w:ascii="Courier New" w:hAnsi="Courier New" w:cs="Courier New"/>
-                <w:b/>
-                <w:bCs/>
-                <w:color w:val="1EB540"/>
+                <w:rFonts w:ascii="Arial Black" w:hAnsi="Arial Black" w:cs="Courier New"/>
+                <w:b/>
+                <w:bCs/>
+                <w:color w:val="404040" w:themeColor="text1" w:themeTint="BF"/>
                 <w:sz w:val="20"/>
                 <w:szCs w:val="20"/>
-                <w:highlight w:val="darkCyan"/>
               </w:rPr>
               <w:t>createGame</w:t>
             </w:r>
             <w:r>
               <w:rPr>
-                <w:rFonts w:ascii="Courier New" w:hAnsi="Courier New" w:cs="Courier New"/>
-                <w:color w:val="F9FAF4"/>
+                <w:rFonts w:ascii="Arial Black" w:hAnsi="Arial Black" w:cs="Courier New"/>
+                <w:color w:val="404040" w:themeColor="text1" w:themeTint="BF"/>
                 <w:sz w:val="20"/>
                 <w:szCs w:val="20"/>
-                <w:highlight w:val="darkCyan"/>
               </w:rPr>
               <w:t>(</w:t>
             </w:r>
             <w:r>
               <w:rPr>
-                <w:rFonts w:ascii="Courier New" w:hAnsi="Courier New" w:cs="Courier New"/>
-                <w:b/>
-                <w:bCs/>
-                <w:color w:val="1290C3"/>
+                <w:rFonts w:ascii="Arial Black" w:hAnsi="Arial Black" w:cs="Courier New"/>
+                <w:b/>
+                <w:bCs/>
+                <w:color w:val="404040" w:themeColor="text1" w:themeTint="BF"/>
                 <w:sz w:val="20"/>
                 <w:szCs w:val="20"/>
-                <w:highlight w:val="darkCyan"/>
               </w:rPr>
               <w:t>String</w:t>
             </w:r>
             <w:r>
               <w:rPr>
-                <w:rFonts w:ascii="Courier New" w:hAnsi="Courier New" w:cs="Courier New"/>
-                <w:color w:val="D9E8F7"/>
+                <w:rFonts w:ascii="Arial Black" w:hAnsi="Arial Black" w:cs="Courier New"/>
+                <w:color w:val="404040" w:themeColor="text1" w:themeTint="BF"/>
                 <w:sz w:val="20"/>
                 <w:szCs w:val="20"/>
-                <w:highlight w:val="darkCyan"/>
-              </w:rPr>
-              <w:t xml:space="preserve"> </w:t>
-            </w:r>
-            <w:r>
-              <w:rPr>
-                <w:rFonts w:ascii="Courier New" w:hAnsi="Courier New" w:cs="Courier New"/>
-                <w:color w:val="79ABFF"/>
+              </w:rPr>
+              <w:t xml:space="preserve"> Category,</w:t>
+            </w:r>
+            <w:r>
+              <w:rPr>
+                <w:rFonts w:ascii="Arial Black" w:hAnsi="Arial Black" w:cs="Courier New"/>
+                <w:b/>
+                <w:bCs/>
+                <w:color w:val="404040" w:themeColor="text1" w:themeTint="BF"/>
                 <w:sz w:val="20"/>
                 <w:szCs w:val="20"/>
-                <w:highlight w:val="darkCyan"/>
-              </w:rPr>
-              <w:t>Category</w:t>
-            </w:r>
-            <w:r>
-              <w:rPr>
-                <w:rFonts w:ascii="Courier New" w:hAnsi="Courier New" w:cs="Courier New"/>
-                <w:color w:val="E6E6FA"/>
+              </w:rPr>
+              <w:t>String</w:t>
+            </w:r>
+            <w:r>
+              <w:rPr>
+                <w:rFonts w:ascii="Arial Black" w:hAnsi="Arial Black" w:cs="Courier New"/>
+                <w:color w:val="404040" w:themeColor="text1" w:themeTint="BF"/>
                 <w:sz w:val="20"/>
                 <w:szCs w:val="20"/>
-                <w:highlight w:val="darkCyan"/>
-              </w:rPr>
-              <w:t>,</w:t>
-            </w:r>
-            <w:r>
-              <w:rPr>
-                <w:rFonts w:ascii="Courier New" w:hAnsi="Courier New" w:cs="Courier New"/>
-                <w:b/>
-                <w:bCs/>
-                <w:color w:val="1290C3"/>
+              </w:rPr>
+              <w:t xml:space="preserve"> Name,</w:t>
+            </w:r>
+            <w:r>
+              <w:rPr>
+                <w:rFonts w:ascii="Arial Black" w:hAnsi="Arial Black" w:cs="Courier New"/>
+                <w:b/>
+                <w:bCs/>
+                <w:color w:val="404040" w:themeColor="text1" w:themeTint="BF"/>
                 <w:sz w:val="20"/>
                 <w:szCs w:val="20"/>
-                <w:highlight w:val="darkCyan"/>
               </w:rPr>
               <w:t>String</w:t>
             </w:r>
             <w:r>
               <w:rPr>
-                <w:rFonts w:ascii="Courier New" w:hAnsi="Courier New" w:cs="Courier New"/>
-                <w:color w:val="D9E8F7"/>
+                <w:rFonts w:ascii="Arial Black" w:hAnsi="Arial Black" w:cs="Courier New"/>
+                <w:color w:val="404040" w:themeColor="text1" w:themeTint="BF"/>
                 <w:sz w:val="20"/>
                 <w:szCs w:val="20"/>
-                <w:highlight w:val="darkCyan"/>
-              </w:rPr>
-              <w:t xml:space="preserve"> </w:t>
-            </w:r>
-            <w:r>
-              <w:rPr>
-                <w:rFonts w:ascii="Courier New" w:hAnsi="Courier New" w:cs="Courier New"/>
-                <w:color w:val="79ABFF"/>
+              </w:rPr>
+              <w:t xml:space="preserve"> TeacherName,</w:t>
+            </w:r>
+            <w:r>
+              <w:rPr>
+                <w:rFonts w:ascii="Arial Black" w:hAnsi="Arial Black" w:cs="Courier New"/>
+                <w:b/>
+                <w:bCs/>
+                <w:color w:val="404040" w:themeColor="text1" w:themeTint="BF"/>
                 <w:sz w:val="20"/>
                 <w:szCs w:val="20"/>
-                <w:highlight w:val="darkCyan"/>
-              </w:rPr>
-              <w:t>Name</w:t>
-            </w:r>
-            <w:r>
-              <w:rPr>
-                <w:rFonts w:ascii="Courier New" w:hAnsi="Courier New" w:cs="Courier New"/>
-                <w:color w:val="E6E6FA"/>
+              </w:rPr>
+              <w:t>String</w:t>
+            </w:r>
+            <w:r>
+              <w:rPr>
+                <w:rFonts w:ascii="Arial Black" w:hAnsi="Arial Black" w:cs="Courier New"/>
+                <w:color w:val="404040" w:themeColor="text1" w:themeTint="BF"/>
                 <w:sz w:val="20"/>
                 <w:szCs w:val="20"/>
-                <w:highlight w:val="darkCyan"/>
-              </w:rPr>
-              <w:t>,</w:t>
+              </w:rPr>
+              <w:t xml:space="preserve"> Date,</w:t>
             </w:r>
             <w:r>
               <w:rPr>
                 <w:rFonts w:ascii="Courier New" w:hAnsi="Courier New" w:cs="Courier New"/>
-                <w:b/>
-                <w:bCs/>
-                <w:color w:val="1290C3"/>
+                <w:color w:val="404040" w:themeColor="text1" w:themeTint="BF"/>
                 <w:sz w:val="20"/>
                 <w:szCs w:val="20"/>
-                <w:highlight w:val="darkCyan"/>
-              </w:rPr>
-              <w:t>String</w:t>
-            </w:r>
-            <w:r>
-              <w:rPr>
-                <w:rFonts w:ascii="Courier New" w:hAnsi="Courier New" w:cs="Courier New"/>
-                <w:color w:val="D9E8F7"/>
+              </w:rPr>
+              <w:t xml:space="preserve"> </w:t>
+            </w:r>
+            <w:r>
+              <w:rPr>
+                <w:rFonts w:ascii="Arial Black" w:hAnsi="Arial Black" w:cs="Courier New"/>
+                <w:b/>
+                <w:bCs/>
+                <w:color w:val="404040" w:themeColor="text1" w:themeTint="BF"/>
                 <w:sz w:val="20"/>
                 <w:szCs w:val="20"/>
-                <w:highlight w:val="darkCyan"/>
-              </w:rPr>
-              <w:t xml:space="preserve"> </w:t>
-            </w:r>
-            <w:r>
-              <w:rPr>
-                <w:rFonts w:ascii="Courier New" w:hAnsi="Courier New" w:cs="Courier New"/>
-                <w:color w:val="79ABFF"/>
+              </w:rPr>
+              <w:t>String</w:t>
+            </w:r>
+            <w:r>
+              <w:rPr>
+                <w:rFonts w:ascii="Arial Black" w:hAnsi="Arial Black" w:cs="Courier New"/>
+                <w:color w:val="404040" w:themeColor="text1" w:themeTint="BF"/>
                 <w:sz w:val="20"/>
                 <w:szCs w:val="20"/>
-                <w:highlight w:val="darkCyan"/>
-              </w:rPr>
-              <w:t>TeacherName</w:t>
-            </w:r>
-            <w:r>
-              <w:rPr>
-                <w:rFonts w:ascii="Courier New" w:hAnsi="Courier New" w:cs="Courier New"/>
-                <w:color w:val="E6E6FA"/>
+              </w:rPr>
+              <w:t xml:space="preserve"> Type ,</w:t>
+            </w:r>
+            <w:r>
+              <w:rPr>
+                <w:rFonts w:ascii="Arial Black" w:hAnsi="Arial Black" w:cs="Courier New"/>
+                <w:b/>
+                <w:bCs/>
+                <w:color w:val="404040" w:themeColor="text1" w:themeTint="BF"/>
                 <w:sz w:val="20"/>
                 <w:szCs w:val="20"/>
-                <w:highlight w:val="darkCyan"/>
-              </w:rPr>
-              <w:t>,</w:t>
-            </w:r>
-            <w:r>
-              <w:rPr>
-                <w:rFonts w:ascii="Courier New" w:hAnsi="Courier New" w:cs="Courier New"/>
-                <w:b/>
-                <w:bCs/>
-                <w:color w:val="1290C3"/>
+              </w:rPr>
+              <w:t>int</w:t>
+            </w:r>
+            <w:r>
+              <w:rPr>
+                <w:rFonts w:ascii="Arial Black" w:hAnsi="Arial Black" w:cs="Courier New"/>
+                <w:color w:val="404040" w:themeColor="text1" w:themeTint="BF"/>
                 <w:sz w:val="20"/>
                 <w:szCs w:val="20"/>
-                <w:highlight w:val="darkCyan"/>
-              </w:rPr>
-              <w:t>String</w:t>
-            </w:r>
-            <w:r>
-              <w:rPr>
-                <w:rFonts w:ascii="Courier New" w:hAnsi="Courier New" w:cs="Courier New"/>
-                <w:color w:val="D9E8F7"/>
+              </w:rPr>
+              <w:t xml:space="preserve"> NoOfQuestions, </w:t>
+            </w:r>
+            <w:r>
+              <w:rPr>
+                <w:rFonts w:ascii="Arial Black" w:hAnsi="Arial Black" w:cs="Courier New"/>
+                <w:b/>
+                <w:bCs/>
+                <w:color w:val="404040" w:themeColor="text1" w:themeTint="BF"/>
                 <w:sz w:val="20"/>
                 <w:szCs w:val="20"/>
-                <w:highlight w:val="darkCyan"/>
-              </w:rPr>
-              <w:t xml:space="preserve"> </w:t>
-            </w:r>
-            <w:r>
-              <w:rPr>
-                <w:rFonts w:ascii="Courier New" w:hAnsi="Courier New" w:cs="Courier New"/>
-                <w:color w:val="79ABFF"/>
+              </w:rPr>
+              <w:t>String</w:t>
+            </w:r>
+            <w:r>
+              <w:rPr>
+                <w:rFonts w:ascii="Arial Black" w:hAnsi="Arial Black" w:cs="Courier New"/>
+                <w:color w:val="404040" w:themeColor="text1" w:themeTint="BF"/>
                 <w:sz w:val="20"/>
                 <w:szCs w:val="20"/>
-                <w:highlight w:val="darkCyan"/>
-              </w:rPr>
-              <w:t>Date</w:t>
-            </w:r>
-            <w:r>
-              <w:rPr>
-                <w:rFonts w:ascii="Courier New" w:hAnsi="Courier New" w:cs="Courier New"/>
-                <w:color w:val="E6E6FA"/>
-                <w:sz w:val="20"/>
-                <w:szCs w:val="20"/>
-                <w:highlight w:val="darkCyan"/>
-              </w:rPr>
-              <w:t>,</w:t>
-            </w:r>
-            <w:r>
-              <w:rPr>
-                <w:rFonts w:ascii="Courier New" w:hAnsi="Courier New" w:cs="Courier New"/>
-                <w:color w:val="D9E8F7"/>
-                <w:sz w:val="20"/>
-                <w:szCs w:val="20"/>
-                <w:highlight w:val="darkCyan"/>
-              </w:rPr>
-              <w:t xml:space="preserve"> </w:t>
-            </w:r>
-            <w:r>
-              <w:rPr>
-                <w:rFonts w:ascii="Courier New" w:hAnsi="Courier New" w:cs="Courier New"/>
-                <w:b/>
-                <w:bCs/>
-                <w:color w:val="1290C3"/>
-                <w:sz w:val="20"/>
-                <w:szCs w:val="20"/>
-                <w:highlight w:val="darkCyan"/>
-              </w:rPr>
-              <w:t>String</w:t>
-            </w:r>
-            <w:r>
-              <w:rPr>
-                <w:rFonts w:ascii="Courier New" w:hAnsi="Courier New" w:cs="Courier New"/>
-                <w:color w:val="D9E8F7"/>
-                <w:sz w:val="20"/>
-                <w:szCs w:val="20"/>
-                <w:highlight w:val="darkCyan"/>
-              </w:rPr>
-              <w:t xml:space="preserve"> </w:t>
-            </w:r>
-            <w:r>
-              <w:rPr>
-                <w:rFonts w:ascii="Courier New" w:hAnsi="Courier New" w:cs="Courier New"/>
-                <w:color w:val="79ABFF"/>
-                <w:sz w:val="20"/>
-                <w:szCs w:val="20"/>
-                <w:highlight w:val="darkCyan"/>
-              </w:rPr>
-              <w:t>Type</w:t>
-            </w:r>
-            <w:r>
-              <w:rPr>
-                <w:rFonts w:ascii="Courier New" w:hAnsi="Courier New" w:cs="Courier New"/>
-                <w:color w:val="D9E8F7"/>
-                <w:sz w:val="20"/>
-                <w:szCs w:val="20"/>
-                <w:highlight w:val="darkCyan"/>
-              </w:rPr>
-              <w:t xml:space="preserve"> </w:t>
-            </w:r>
-            <w:r>
-              <w:rPr>
-                <w:rFonts w:ascii="Courier New" w:hAnsi="Courier New" w:cs="Courier New"/>
-                <w:color w:val="E6E6FA"/>
-                <w:sz w:val="20"/>
-                <w:szCs w:val="20"/>
-                <w:highlight w:val="darkCyan"/>
-              </w:rPr>
-              <w:t>,</w:t>
-            </w:r>
-            <w:r>
-              <w:rPr>
-                <w:rFonts w:ascii="Courier New" w:hAnsi="Courier New" w:cs="Courier New"/>
-                <w:b/>
-                <w:bCs/>
-                <w:color w:val="DD2867"/>
-                <w:sz w:val="20"/>
-                <w:szCs w:val="20"/>
-                <w:highlight w:val="darkCyan"/>
-              </w:rPr>
-              <w:t>int</w:t>
-            </w:r>
-            <w:r>
-              <w:rPr>
-                <w:rFonts w:ascii="Courier New" w:hAnsi="Courier New" w:cs="Courier New"/>
-                <w:color w:val="D9E8F7"/>
-                <w:sz w:val="20"/>
-                <w:szCs w:val="20"/>
-                <w:highlight w:val="darkCyan"/>
-              </w:rPr>
-              <w:t xml:space="preserve"> </w:t>
-            </w:r>
-            <w:r>
-              <w:rPr>
-                <w:rFonts w:ascii="Courier New" w:hAnsi="Courier New" w:cs="Courier New"/>
-                <w:color w:val="79ABFF"/>
-                <w:sz w:val="20"/>
-                <w:szCs w:val="20"/>
-                <w:highlight w:val="darkCyan"/>
-              </w:rPr>
-              <w:t>NoOfQuestions</w:t>
-            </w:r>
-            <w:r>
-              <w:rPr>
-                <w:rFonts w:ascii="Courier New" w:hAnsi="Courier New" w:cs="Courier New"/>
-                <w:color w:val="E6E6FA"/>
-                <w:sz w:val="20"/>
-                <w:szCs w:val="20"/>
-                <w:highlight w:val="darkCyan"/>
-              </w:rPr>
-              <w:t>,</w:t>
-            </w:r>
-            <w:r>
-              <w:rPr>
-                <w:rFonts w:ascii="Courier New" w:hAnsi="Courier New" w:cs="Courier New"/>
-                <w:color w:val="D9E8F7"/>
-                <w:sz w:val="20"/>
-                <w:szCs w:val="20"/>
-                <w:highlight w:val="darkCyan"/>
-              </w:rPr>
-              <w:t xml:space="preserve"> </w:t>
-            </w:r>
-            <w:r>
-              <w:rPr>
-                <w:rFonts w:ascii="Courier New" w:hAnsi="Courier New" w:cs="Courier New"/>
-                <w:b/>
-                <w:bCs/>
-                <w:color w:val="1290C3"/>
-                <w:sz w:val="20"/>
-                <w:szCs w:val="20"/>
-                <w:highlight w:val="darkCyan"/>
-              </w:rPr>
-              <w:t>String</w:t>
-            </w:r>
-            <w:r>
-              <w:rPr>
-                <w:rFonts w:ascii="Courier New" w:hAnsi="Courier New" w:cs="Courier New"/>
-                <w:color w:val="D9E8F7"/>
-                <w:sz w:val="20"/>
-                <w:szCs w:val="20"/>
-                <w:highlight w:val="darkCyan"/>
-              </w:rPr>
-              <w:t xml:space="preserve"> </w:t>
-            </w:r>
-            <w:r>
-              <w:rPr>
-                <w:rFonts w:ascii="Courier New" w:hAnsi="Courier New" w:cs="Courier New"/>
-                <w:color w:val="79ABFF"/>
-                <w:sz w:val="20"/>
-                <w:szCs w:val="20"/>
-                <w:highlight w:val="darkCyan"/>
-              </w:rPr>
-              <w:t>gamedata</w:t>
-            </w:r>
-            <w:r>
-              <w:rPr>
-                <w:rFonts w:ascii="Courier New" w:hAnsi="Courier New" w:cs="Courier New"/>
-                <w:color w:val="F9FAF4"/>
-                <w:sz w:val="20"/>
-                <w:szCs w:val="20"/>
-                <w:highlight w:val="darkCyan"/>
-              </w:rPr>
-              <w:t>)</w:t>
+              </w:rPr>
+              <w:t xml:space="preserve"> gamedata)</w:t>
             </w:r>
           </w:p>
         </w:tc>
         <w:tc>
           <w:tcPr>
-            <w:tcW w:w="2331" w:type="dxa"/>
+            <w:tcW w:w="2333" w:type="dxa"/>
           </w:tcPr>
           <w:p>
             <w:pPr>
@@ -5339,7 +3948,7 @@
         </w:tc>
         <w:tc>
           <w:tcPr>
-            <w:tcW w:w="1601" w:type="dxa"/>
+            <w:tcW w:w="2077" w:type="dxa"/>
           </w:tcPr>
           <w:p>
             <w:pPr>
@@ -5418,36 +4027,29 @@
       <w:pPr>
         <w:pStyle w:val="Heading1"/>
       </w:pPr>
-      <w:bookmarkStart w:id="4" w:name="_Toc476413283"/>
+      <w:bookmarkStart w:id="2" w:name="_Toc476413283"/>
       <w:r>
         <w:t>Git repository link</w:t>
       </w:r>
-      <w:bookmarkEnd w:id="4"/>
+      <w:bookmarkEnd w:id="2"/>
     </w:p>
     <w:p>
-      <w:pPr>
-        <w:rPr>
-          <w:b/>
-          <w:bCs/>
-          <w:color w:val="FF0000"/>
-        </w:rPr>
-      </w:pPr>
-      <w:r>
-        <w:rPr>
-          <w:b/>
-          <w:bCs/>
-          <w:color w:val="FF0000"/>
-        </w:rPr>
-        <w:t>You should put here your git repository link</w:t>
-      </w:r>
-    </w:p>
-    <w:p>
-      <w:bookmarkStart w:id="5" w:name="_GoBack"/>
-      <w:bookmarkEnd w:id="5"/>
+      <w:hyperlink r:id="rId14" w:history="1">
+        <w:r>
+          <w:rPr>
+            <w:rStyle w:val="Hyperlink"/>
+          </w:rPr>
+          <w:t>https://github.com/hussamEL-Hwary/Game-platform.git</w:t>
+        </w:r>
+      </w:hyperlink>
     </w:p>
     <w:sectPr>
-      <w:headerReference w:type="default" r:id="rId14"/>
-      <w:footerReference w:type="default" r:id="rId15"/>
+      <w:headerReference w:type="even" r:id="rId15"/>
+      <w:headerReference w:type="default" r:id="rId16"/>
+      <w:footerReference w:type="even" r:id="rId17"/>
+      <w:footerReference w:type="default" r:id="rId18"/>
+      <w:headerReference w:type="first" r:id="rId19"/>
+      <w:footerReference w:type="first" r:id="rId20"/>
       <w:pgSz w:w="12240" w:h="15840"/>
       <w:pgMar w:top="1152" w:right="1296" w:bottom="1008" w:left="1296" w:header="720" w:footer="720" w:gutter="0"/>
       <w:cols w:space="720"/>
@@ -5484,6 +4086,16 @@
 </file>
 
 <file path=word/footer1.xml><?xml version="1.0" encoding="utf-8"?>
+<w:ftr xmlns:wpc="http://schemas.microsoft.com/office/word/2010/wordprocessingCanvas" xmlns:mc="http://schemas.openxmlformats.org/markup-compatibility/2006" xmlns:o="urn:schemas-microsoft-com:office:office" xmlns:r="http://schemas.openxmlformats.org/officeDocument/2006/relationships" xmlns:m="http://schemas.openxmlformats.org/officeDocument/2006/math" xmlns:v="urn:schemas-microsoft-com:vml" xmlns:wp14="http://schemas.microsoft.com/office/word/2010/wordprocessingDrawing" xmlns:wp="http://schemas.openxmlformats.org/drawingml/2006/wordprocessingDrawing" xmlns:w10="urn:schemas-microsoft-com:office:word" xmlns:w="http://schemas.openxmlformats.org/wordprocessingml/2006/main" xmlns:w14="http://schemas.microsoft.com/office/word/2010/wordml" xmlns:w15="http://schemas.microsoft.com/office/word/2012/wordml" xmlns:wpg="http://schemas.microsoft.com/office/word/2010/wordprocessingGroup" xmlns:wpi="http://schemas.microsoft.com/office/word/2010/wordprocessingInk" xmlns:wne="http://schemas.microsoft.com/office/word/2006/wordml" xmlns:wps="http://schemas.microsoft.com/office/word/2010/wordprocessingShape" mc:Ignorable="w14 w15 wp14">
+  <w:p>
+    <w:pPr>
+      <w:pStyle w:val="Footer"/>
+    </w:pPr>
+  </w:p>
+</w:ftr>
+</file>
+
+<file path=word/footer2.xml><?xml version="1.0" encoding="utf-8"?>
 <w:ftr xmlns:wpc="http://schemas.microsoft.com/office/word/2010/wordprocessingCanvas" xmlns:mc="http://schemas.openxmlformats.org/markup-compatibility/2006" xmlns:o="urn:schemas-microsoft-com:office:office" xmlns:r="http://schemas.openxmlformats.org/officeDocument/2006/relationships" xmlns:m="http://schemas.openxmlformats.org/officeDocument/2006/math" xmlns:v="urn:schemas-microsoft-com:vml" xmlns:wp14="http://schemas.microsoft.com/office/word/2010/wordprocessingDrawing" xmlns:wp="http://schemas.openxmlformats.org/drawingml/2006/wordprocessingDrawing" xmlns:w10="urn:schemas-microsoft-com:office:word" xmlns:w="http://schemas.openxmlformats.org/wordprocessingml/2006/main" xmlns:w14="http://schemas.microsoft.com/office/word/2010/wordml" xmlns:w15="http://schemas.microsoft.com/office/word/2012/wordml" xmlns:wpg="http://schemas.microsoft.com/office/word/2010/wordprocessingGroup" xmlns:wpi="http://schemas.microsoft.com/office/word/2010/wordprocessingInk" xmlns:wne="http://schemas.microsoft.com/office/word/2006/wordml" xmlns:wps="http://schemas.microsoft.com/office/word/2010/wordprocessingShape" mc:Ignorable="w14 w15 wp14">
   <w:p>
     <w:pPr>
@@ -5632,7 +4244,7 @@
               <w:rPr>
                 <w:noProof/>
               </w:rPr>
-              <w:t>6</w:t>
+              <w:t>4</w:t>
             </w:r>
             <w:r>
               <w:rPr>
@@ -5651,57 +4263,10 @@
   <w:p>
     <w:pPr>
       <w:pStyle w:val="Footer"/>
-    </w:pPr>
-    <w:r>
-      <w:rPr>
-        <w:rFonts w:ascii="Calibri" w:hAnsi="Calibri" w:cs="Calibri"/>
-        <w:b/>
-        <w:bCs/>
-        <w:color w:val="000000"/>
-        <w:sz w:val="23"/>
-        <w:szCs w:val="23"/>
-      </w:rPr>
-      <w:t>Prepared by Eng</w:t>
-    </w:r>
-    <w:r>
-      <w:rPr>
-        <w:rFonts w:ascii="Calibri" w:hAnsi="Calibri" w:cs="Calibri"/>
-        <w:b/>
-        <w:bCs/>
-        <w:color w:val="000000"/>
-        <w:sz w:val="23"/>
-        <w:szCs w:val="23"/>
-      </w:rPr>
-      <w:t>. Mohamed Samir</w:t>
-    </w:r>
-    <w:r>
-      <w:rPr>
-        <w:rFonts w:ascii="Calibri" w:hAnsi="Calibri" w:cs="Calibri"/>
-        <w:b/>
-        <w:bCs/>
-        <w:color w:val="000000"/>
-        <w:sz w:val="23"/>
-        <w:szCs w:val="23"/>
-      </w:rPr>
-      <w:t>. Approved by Dr.</w:t>
-    </w:r>
-    <w:r>
-      <w:rPr>
-        <w:rFonts w:ascii="Calibri" w:hAnsi="Calibri" w:cs="Calibri"/>
-        <w:b/>
-        <w:bCs/>
-        <w:color w:val="000000"/>
-        <w:sz w:val="23"/>
-        <w:szCs w:val="23"/>
-      </w:rPr>
-      <w:t>Amr Kamel</w:t>
-    </w:r>
-  </w:p>
-  <w:p>
-    <w:pPr>
-      <w:pStyle w:val="Footer"/>
       <w:jc w:val="right"/>
     </w:pPr>
+    <w:bookmarkStart w:id="3" w:name="_GoBack"/>
+    <w:bookmarkEnd w:id="3"/>
   </w:p>
   <w:p>
     <w:pPr>
@@ -5716,6 +4281,16 @@
 </w:ftr>
 </file>
 
+<file path=word/footer3.xml><?xml version="1.0" encoding="utf-8"?>
+<w:ftr xmlns:wpc="http://schemas.microsoft.com/office/word/2010/wordprocessingCanvas" xmlns:mc="http://schemas.openxmlformats.org/markup-compatibility/2006" xmlns:o="urn:schemas-microsoft-com:office:office" xmlns:r="http://schemas.openxmlformats.org/officeDocument/2006/relationships" xmlns:m="http://schemas.openxmlformats.org/officeDocument/2006/math" xmlns:v="urn:schemas-microsoft-com:vml" xmlns:wp14="http://schemas.microsoft.com/office/word/2010/wordprocessingDrawing" xmlns:wp="http://schemas.openxmlformats.org/drawingml/2006/wordprocessingDrawing" xmlns:w10="urn:schemas-microsoft-com:office:word" xmlns:w="http://schemas.openxmlformats.org/wordprocessingml/2006/main" xmlns:w14="http://schemas.microsoft.com/office/word/2010/wordml" xmlns:w15="http://schemas.microsoft.com/office/word/2012/wordml" xmlns:wpg="http://schemas.microsoft.com/office/word/2010/wordprocessingGroup" xmlns:wpi="http://schemas.microsoft.com/office/word/2010/wordprocessingInk" xmlns:wne="http://schemas.microsoft.com/office/word/2006/wordml" xmlns:wps="http://schemas.microsoft.com/office/word/2010/wordprocessingShape" mc:Ignorable="w14 w15 wp14">
+  <w:p>
+    <w:pPr>
+      <w:pStyle w:val="Footer"/>
+    </w:pPr>
+  </w:p>
+</w:ftr>
+</file>
+
 <file path=word/footnotes.xml><?xml version="1.0" encoding="utf-8"?>
 <w:footnotes xmlns:wpc="http://schemas.microsoft.com/office/word/2010/wordprocessingCanvas" xmlns:mc="http://schemas.openxmlformats.org/markup-compatibility/2006" xmlns:o="urn:schemas-microsoft-com:office:office" xmlns:r="http://schemas.openxmlformats.org/officeDocument/2006/relationships" xmlns:m="http://schemas.openxmlformats.org/officeDocument/2006/math" xmlns:v="urn:schemas-microsoft-com:vml" xmlns:wp14="http://schemas.microsoft.com/office/word/2010/wordprocessingDrawing" xmlns:wp="http://schemas.openxmlformats.org/drawingml/2006/wordprocessingDrawing" xmlns:w10="urn:schemas-microsoft-com:office:word" xmlns:w="http://schemas.openxmlformats.org/wordprocessingml/2006/main" xmlns:w14="http://schemas.microsoft.com/office/word/2010/wordml" xmlns:w15="http://schemas.microsoft.com/office/word/2012/wordml" xmlns:wpg="http://schemas.microsoft.com/office/word/2010/wordprocessingGroup" xmlns:wpi="http://schemas.microsoft.com/office/word/2010/wordprocessingInk" xmlns:wne="http://schemas.microsoft.com/office/word/2006/wordml" xmlns:wps="http://schemas.microsoft.com/office/word/2010/wordprocessingShape" mc:Ignorable="w14 w15 wp14">
   <w:footnote w:type="separator" w:id="-1">
@@ -5746,6 +4321,16 @@
   <w:p>
     <w:pPr>
       <w:pStyle w:val="Header"/>
+    </w:pPr>
+  </w:p>
+</w:hdr>
+</file>
+
+<file path=word/header2.xml><?xml version="1.0" encoding="utf-8"?>
+<w:hdr xmlns:wpc="http://schemas.microsoft.com/office/word/2010/wordprocessingCanvas" xmlns:mc="http://schemas.openxmlformats.org/markup-compatibility/2006" xmlns:o="urn:schemas-microsoft-com:office:office" xmlns:r="http://schemas.openxmlformats.org/officeDocument/2006/relationships" xmlns:m="http://schemas.openxmlformats.org/officeDocument/2006/math" xmlns:v="urn:schemas-microsoft-com:vml" xmlns:wp14="http://schemas.microsoft.com/office/word/2010/wordprocessingDrawing" xmlns:wp="http://schemas.openxmlformats.org/drawingml/2006/wordprocessingDrawing" xmlns:w10="urn:schemas-microsoft-com:office:word" xmlns:w="http://schemas.openxmlformats.org/wordprocessingml/2006/main" xmlns:w14="http://schemas.microsoft.com/office/word/2010/wordml" xmlns:w15="http://schemas.microsoft.com/office/word/2012/wordml" xmlns:wpg="http://schemas.microsoft.com/office/word/2010/wordprocessingGroup" xmlns:wpi="http://schemas.microsoft.com/office/word/2010/wordprocessingInk" xmlns:wne="http://schemas.microsoft.com/office/word/2006/wordml" xmlns:wps="http://schemas.microsoft.com/office/word/2010/wordprocessingShape" mc:Ignorable="w14 w15 wp14">
+  <w:p>
+    <w:pPr>
+      <w:pStyle w:val="Header"/>
       <w:rPr>
         <w:rFonts w:asciiTheme="majorHAnsi" w:hAnsiTheme="majorHAnsi"/>
         <w:color w:val="404040" w:themeColor="text1" w:themeTint="BF"/>
@@ -5760,7 +4345,7 @@
         <w:sz w:val="52"/>
       </w:rPr>
       <w:drawing>
-        <wp:anchor distT="0" distB="0" distL="114300" distR="114300" simplePos="0" relativeHeight="251660288" behindDoc="0" locked="0" layoutInCell="1" allowOverlap="1" wp14:anchorId="024A7174" wp14:editId="7CEF289B">
+        <wp:anchor distT="0" distB="0" distL="114300" distR="114300" simplePos="0" relativeHeight="251664896" behindDoc="0" locked="0" layoutInCell="1" allowOverlap="1" wp14:anchorId="024A7174" wp14:editId="7CEF289B">
           <wp:simplePos x="0" y="0"/>
           <wp:positionH relativeFrom="column">
             <wp:posOffset>5388168</wp:posOffset>
@@ -5811,7 +4396,7 @@
       <w:pStyle w:val="Header"/>
       <w:rPr>
         <w:rFonts w:asciiTheme="majorHAnsi" w:hAnsiTheme="majorHAnsi"/>
-        <w:color w:val="404040" w:themeColor="text1" w:themeTint="BF"/>
+        <w:color w:val="FF0000"/>
         <w:sz w:val="40"/>
         <w:szCs w:val="40"/>
       </w:rPr>
@@ -5878,7 +4463,37 @@
         <w:szCs w:val="40"/>
         <w:highlight w:val="black"/>
       </w:rPr>
-      <w:t>Team Name, Proj Name</w:t>
+      <w:t>HAO</w:t>
+    </w:r>
+    <w:r>
+      <w:rPr>
+        <w:rFonts w:asciiTheme="majorHAnsi" w:hAnsiTheme="majorHAnsi"/>
+        <w:color w:val="FF0000"/>
+        <w:sz w:val="40"/>
+        <w:szCs w:val="40"/>
+        <w:highlight w:val="black"/>
+      </w:rPr>
+      <w:t>,</w:t>
+    </w:r>
+    <w:r>
+      <w:rPr>
+        <w:rFonts w:asciiTheme="majorHAnsi" w:hAnsiTheme="majorHAnsi"/>
+        <w:color w:val="FF0000"/>
+        <w:sz w:val="40"/>
+        <w:szCs w:val="40"/>
+        <w:highlight w:val="black"/>
+      </w:rPr>
+      <w:t xml:space="preserve"> NEFHAM</w:t>
+    </w:r>
+    <w:r>
+      <w:rPr>
+        <w:rFonts w:asciiTheme="majorHAnsi" w:hAnsiTheme="majorHAnsi"/>
+        <w:color w:val="FF0000"/>
+        <w:sz w:val="40"/>
+        <w:szCs w:val="40"/>
+        <w:highlight w:val="black"/>
+      </w:rPr>
+      <w:t xml:space="preserve"> </w:t>
     </w:r>
   </w:p>
   <w:p>
@@ -5937,6 +4552,16 @@
         <w:rFonts w:asciiTheme="majorHAnsi" w:hAnsiTheme="majorHAnsi"/>
         <w:color w:val="28929C"/>
       </w:rPr>
+    </w:pPr>
+  </w:p>
+</w:hdr>
+</file>
+
+<file path=word/header3.xml><?xml version="1.0" encoding="utf-8"?>
+<w:hdr xmlns:wpc="http://schemas.microsoft.com/office/word/2010/wordprocessingCanvas" xmlns:mc="http://schemas.openxmlformats.org/markup-compatibility/2006" xmlns:o="urn:schemas-microsoft-com:office:office" xmlns:r="http://schemas.openxmlformats.org/officeDocument/2006/relationships" xmlns:m="http://schemas.openxmlformats.org/officeDocument/2006/math" xmlns:v="urn:schemas-microsoft-com:vml" xmlns:wp14="http://schemas.microsoft.com/office/word/2010/wordprocessingDrawing" xmlns:wp="http://schemas.openxmlformats.org/drawingml/2006/wordprocessingDrawing" xmlns:w10="urn:schemas-microsoft-com:office:word" xmlns:w="http://schemas.openxmlformats.org/wordprocessingml/2006/main" xmlns:w14="http://schemas.microsoft.com/office/word/2010/wordml" xmlns:w15="http://schemas.microsoft.com/office/word/2012/wordml" xmlns:wpg="http://schemas.microsoft.com/office/word/2010/wordprocessingGroup" xmlns:wpi="http://schemas.microsoft.com/office/word/2010/wordprocessingInk" xmlns:wne="http://schemas.microsoft.com/office/word/2006/wordml" xmlns:wps="http://schemas.microsoft.com/office/word/2010/wordprocessingShape" mc:Ignorable="w14 w15 wp14">
+  <w:p>
+    <w:pPr>
+      <w:pStyle w:val="Header"/>
     </w:pPr>
   </w:p>
 </w:hdr>
@@ -7797,7 +6422,6 @@
     <w:basedOn w:val="Heading1"/>
     <w:next w:val="Normal"/>
     <w:uiPriority w:val="39"/>
-    <w:semiHidden/>
     <w:unhideWhenUsed/>
     <w:qFormat/>
     <w:rsid w:val="00031C04"/>
@@ -8692,7 +7316,7 @@
 </file>
 
 <file path=customXml/itemProps1.xml><?xml version="1.0" encoding="utf-8"?>
-<ds:datastoreItem xmlns:ds="http://schemas.openxmlformats.org/officeDocument/2006/customXml" ds:itemID="{4374C6FB-052E-4AA4-B554-ED469915ADDD}">
+<ds:datastoreItem xmlns:ds="http://schemas.openxmlformats.org/officeDocument/2006/customXml" ds:itemID="{16FF9924-FAFB-414D-9E27-30A5E40C95B1}">
   <ds:schemaRefs>
     <ds:schemaRef ds:uri="http://schemas.openxmlformats.org/officeDocument/2006/bibliography"/>
   </ds:schemaRefs>

</xml_diff>